<commit_message>
text o výběru enginů
</commit_message>
<xml_diff>
--- a/bp.docx
+++ b/bp.docx
@@ -4497,6 +4497,9 @@
         </w:rPr>
         <w:t>Chci do měření zahrnout pouze enginy s podporou indexů</w:t>
       </w:r>
+      <w:r>
+        <w:t>.</w:t>
+      </w:r>
     </w:p>
     <w:p>
       <w:pPr>
@@ -11416,9 +11419,6 @@
         <w:pStyle w:val="0Bezny"/>
         <w:spacing w:line="240" w:lineRule="auto"/>
         <w:contextualSpacing/>
-        <w:rPr>
-          <w:lang w:val="en-US"/>
-        </w:rPr>
       </w:pPr>
       <w:r>
         <w:t xml:space="preserve">Výběr MariaDB enginů sestával ze dvou částí. V první fázi jsem z </w:t>
@@ -11430,8 +11430,55 @@
         <w:t>webu</w:t>
       </w:r>
       <w:r>
-        <w:t xml:space="preserve"> zjistil, jaké enginy MariaDB podporuje, v druhé části jsem jednotlivé enginy podrobil výběru podle zadaných kritérií. Nejča</w:t>
-      </w:r>
+        <w:t xml:space="preserve"> zjistil, jaké enginy MariaDB podporuje, v druhé části jsem jednotlivé enginy podrobil </w:t>
+      </w:r>
+      <w:r>
+        <w:t>výběru podle zadaných kritérií. Nejčastějším důvodem toho, že daný engine neprošel, bylo porušení kritéria Architektura, konkrétně požadavek ukládání na lokální médium. Velká část storage enginů slouží jako mezistupeň mezi jedním běžným storage enginem a nějakým externím úložištěm,</w:t>
+      </w:r>
+      <w:r>
+        <w:t xml:space="preserve"> je</w:t>
+      </w:r>
+      <w:r>
+        <w:t xml:space="preserve"> pouze relační abstrakcí nad externím úložištem, nebo zajišťuje</w:t>
+      </w:r>
+      <w:r>
+        <w:t>,</w:t>
+      </w:r>
+      <w:r>
+        <w:t xml:space="preserve"> aby se s několika rozdělenými tabulkami dalo pracovat jako s</w:t>
+      </w:r>
+      <w:r>
+        <w:t> </w:t>
+      </w:r>
+      <w:r>
+        <w:t>jednou</w:t>
+      </w:r>
+      <w:r>
+        <w:t xml:space="preserve"> jedinou</w:t>
+      </w:r>
+      <w:r>
+        <w:t>.</w:t>
+      </w:r>
+      <w:r>
+        <w:t xml:space="preserve"> Další překážky pro zařazení do užšího výběru také byly prohřešky týkající se architektury. U CSV enginu to byla vedle viditelnosti dat a řízení přístupů na úrovni dbms nemožnost vkládat prázdné (null) hodnoty, u Archive enginu, který vypadal, že by mohl být pro naše použití vhodný, to byla absence možnosti indexování záznamů. Dále jsem narazil na enginy, které se vůbec nedají považovat za ukládací, protože slouží jen k testovacím nebo výukovým účelům. Mezi ty by mohl být zařazen již nevyvíjený engine EXAPLE, který ale už ani není uvede</w:t>
+      </w:r>
+      <w:r>
+        <w:t xml:space="preserve">n v seznamu použitelných enginů v MariaDB </w:t>
+      </w:r>
+      <w:r>
+        <w:rPr>
+          <w:highlight w:val="yellow"/>
+        </w:rPr>
+        <w:t>(zdroj)</w:t>
+      </w:r>
+      <w:r>
+        <w:t>. Ten sloužil pouze jako vývojářský příklad, jakým způsobem vyvíjet nové enginy. Dalším podobným je BLACKHOLE, který slouží k testovacím účelům. Nedrží žádná data a cokoli je do něj uloženo, je zahozeno, takže se pro naše využití nehodí. Dalším důvodem, proč nebyly zařazeny některé enginy, bylo nevyhovění kritéria Oficiální vývoj. Některé enginy již nejsou vyvíjeny vůbec, některé jsou vyvíjeny třetí stranou. To byl například důvod zamítnutí zajímavého enginu Toku od společnosti Tokutek a také jeden z důvodů zamítnutí z MySQL dobře známých enginů MyIssam a InnoDB.</w:t>
+      </w:r>
+      <w:r>
+        <w:t xml:space="preserve"> Ačkoli se tyto dva enginy do výběru nedostaly, jsou důležitou součástí mojí práce. Do výběru se totiž dostaly enginy Aria a XtraDB, které staví na základech zmíněných enginů. Nejsou s nimi úplně shodné, ale z důvodu udržení kompatibility mezi MariaDB a MySQL se engine Aria identifikuje jako MyIssam a XtraDB se identifikuje jako InnoDB. To je důvod, proč se v některých příkazech vyskytují názvy enginů, které nejsou testovány.</w:t>
+      </w:r>
+      <w:bookmarkStart w:id="13" w:name="_GoBack"/>
+      <w:bookmarkEnd w:id="13"/>
     </w:p>
     <w:p>
       <w:pPr>
@@ -11530,9 +11577,6 @@
       <w:r>
         <w:t>federatedX -&gt; neukládá data na médium</w:t>
       </w:r>
-      <w:r>
-        <w:t>, nevyvíjen</w:t>
-      </w:r>
     </w:p>
     <w:p>
       <w:pPr>
@@ -11605,21 +11649,21 @@
       <w:pPr>
         <w:pStyle w:val="N1Cislovany"/>
       </w:pPr>
-      <w:bookmarkStart w:id="13" w:name="_Toc383599936"/>
+      <w:bookmarkStart w:id="14" w:name="_Toc383599936"/>
       <w:r>
         <w:t>Měření</w:t>
       </w:r>
-      <w:bookmarkEnd w:id="13"/>
+      <w:bookmarkEnd w:id="14"/>
     </w:p>
     <w:p>
       <w:pPr>
         <w:pStyle w:val="N2Cislovany"/>
       </w:pPr>
-      <w:bookmarkStart w:id="14" w:name="_Toc383599937"/>
+      <w:bookmarkStart w:id="15" w:name="_Toc383599937"/>
       <w:r>
         <w:t>Vstupní data, severy, metodiky</w:t>
       </w:r>
-      <w:bookmarkEnd w:id="14"/>
+      <w:bookmarkEnd w:id="15"/>
     </w:p>
     <w:p>
       <w:pPr>
@@ -13251,11 +13295,11 @@
       <w:pPr>
         <w:pStyle w:val="N2Cislovany"/>
       </w:pPr>
-      <w:bookmarkStart w:id="15" w:name="_Toc383599938"/>
+      <w:bookmarkStart w:id="16" w:name="_Toc383599938"/>
       <w:r>
         <w:t>Postup</w:t>
       </w:r>
-      <w:bookmarkEnd w:id="15"/>
+      <w:bookmarkEnd w:id="16"/>
     </w:p>
     <w:p>
       <w:pPr>
@@ -13498,11 +13542,19 @@
       <w:pPr>
         <w:pStyle w:val="0Bezny"/>
       </w:pPr>
+      <w:r>
+        <w:t>max_heap_table_size</w:t>
+      </w:r>
     </w:p>
     <w:p>
       <w:pPr>
         <w:pStyle w:val="0Bezny"/>
       </w:pPr>
+    </w:p>
+    <w:p>
+      <w:pPr>
+        <w:pStyle w:val="0Bezny"/>
+      </w:pPr>
       <w:r>
         <w:t>U InnoDB</w:t>
       </w:r>
@@ -13610,8 +13662,6 @@
       <w:r>
         <w:t>Nejak jsem zanedbal vytvareni indexu…</w:t>
       </w:r>
-      <w:bookmarkStart w:id="16" w:name="_GoBack"/>
-      <w:bookmarkEnd w:id="16"/>
     </w:p>
     <w:p>
       <w:pPr>
@@ -20602,7 +20652,7 @@
 </file>
 
 <file path=customXml/itemProps1.xml><?xml version="1.0" encoding="utf-8"?>
-<ds:datastoreItem xmlns:ds="http://schemas.openxmlformats.org/officeDocument/2006/customXml" ds:itemID="{855F6E98-D516-4EEC-B8A6-89D91E5FF438}">
+<ds:datastoreItem xmlns:ds="http://schemas.openxmlformats.org/officeDocument/2006/customXml" ds:itemID="{687DE0C4-3BAC-4A18-9ECD-454B7B36C54A}">
   <ds:schemaRefs>
     <ds:schemaRef ds:uri="http://schemas.openxmlformats.org/officeDocument/2006/bibliography"/>
   </ds:schemaRefs>

</xml_diff>

<commit_message>
výsledky bulk loadu a komplexního dotazu
</commit_message>
<xml_diff>
--- a/bp.docx
+++ b/bp.docx
@@ -12658,7 +12658,13 @@
         <w:t>Tyto příkazy spouštím jeden po druhém, vždy po skončení jednoho spouštím další, stejně tak jako to dělá datová pumpa. Paralelní spouštění těchto příkazů by na tomto stroji v aktuálních podmínkách neumožnilo otestovat jednotlivé enginy spravedlivě. Případ</w:t>
       </w:r>
       <w:r>
-        <w:t>, kdy by bylo možné paralelním výkonem těchto příkazů zrychlit čas načítání dat, by předpokládal jiné nastavení dbms a možná i jinou konfiguraci hardwaru. To z důvodu toho, že stroj, na kterém pracuji, má jediný pevný disk a ne všechny testované enginy podporují tablespaces. Hlavním důvodem, proč jsou všechny příkazy vykonávány sériově, je mimo jiné to, že jsou porovnávány enginy odlišných dbms a každý ze systémů může paralelizaci dotazů řešit jiným způsobem a tudíž naměřené výsledky by nemusely plně vypovídat o výkonu storage enginu, ale vypovídali by o samotném dbms, což není předmětem této práce.</w:t>
+        <w:t xml:space="preserve">, kdy by bylo možné paralelním </w:t>
+      </w:r>
+      <w:r>
+        <w:t>vykonáváním</w:t>
+      </w:r>
+      <w:r>
+        <w:t xml:space="preserve"> těchto příkazů zrychlit čas načítání dat, by předpokládal jiné nastavení dbms a možná i jinou konfiguraci hardwaru. To z důvodu toho, že stroj, na kterém pracuji, má jediný pevný disk a ne všechny testované enginy podporují tablespaces. Hlavním důvodem, proč jsou všechny příkazy vykonávány sériově, je mimo jiné to, že jsou porovnávány enginy odlišných dbms a každý ze systémů může paralelizaci dotazů řešit jiným způsobem a tudíž naměřené výsledky by nemusely plně vypovídat o výkonu storage enginu, ale vypovídali by o samotném dbms, což není předmětem této práce.</w:t>
       </w:r>
       <w:r>
         <w:t xml:space="preserve"> Tento příkaz po skončení vypisuje důležité údaje o svém běhu. Pro mé měření je nejdůležitější hodnota udávající dobu běhu. Ta je vypsána s přesností na setiny vteřiny, což je v našem případě dostatečná přesnost, zvláště u velkých tabulek, kde se počítá v řádech desítek vteřin. Dále příkaz vypisuje další běhové údaje, jako je počet vložených řádků, počet řádků z cílových tabulek vymazaných, počet nevložených, ale v souboru obsažených řádků a případné chyby. Z těchto údajů si ověřuji, zda všechno proběhlo tak jak mělo.</w:t>
@@ -12717,18 +12723,118 @@
     <w:p>
       <w:pPr>
         <w:pStyle w:val="0Bezny"/>
+      </w:pPr>
+      <w:r>
+        <w:t>Měření načítání dat na enginu XtraDB</w:t>
+      </w:r>
+      <w:r>
+        <w:t xml:space="preserve"> </w:t>
+      </w:r>
+      <w:r>
+        <w:t xml:space="preserve">jsem prováděl dvakrát, protože výsledky, které jsem naměřil během prvního měření, se mi zdály nereálné, protože doba načítání byla oproti předchozím dvěma enginům několikanásobně pomalejší, ačkoli byl transakční mód vypnut. Znovu jsem tedy zkontroloval toto nastavení, a ujistil jsem se, že parametr </w:t>
+      </w:r>
+      <w:r>
         <w:rPr>
           <w:i/>
         </w:rPr>
-      </w:pPr>
-      <w:r>
-        <w:t xml:space="preserve">Výše uvedený postup jsem použil pro každý z testovaných enginů využívaných v rámci databázového systému MariaDB. Jedinou úpravou vždy bylo pouze upravení příkzů </w:t>
+        <w:t>auto_commit</w:t>
+      </w:r>
+      <w:r>
+        <w:t xml:space="preserve"> je nastaven na hodnotu 0. To znamená, že </w:t>
+      </w:r>
+      <w:r>
+        <w:t>je vypnuto automatické potvrzování příkazů. Změna nastavení v druhém měření spočívala ve vypnutí zamykání tabulky během importu dat. Toho bylo docíleno přidáním řádku</w:t>
+      </w:r>
+    </w:p>
+    <w:p>
+      <w:pPr>
+        <w:pStyle w:val="0Bezny"/>
+      </w:pPr>
+      <w:r>
+        <w:t>innodb_autoinc_lock_mode</w:t>
+      </w:r>
+      <w:r>
+        <w:t xml:space="preserve"> </w:t>
+      </w:r>
+      <w:r>
+        <w:t>=</w:t>
+      </w:r>
+      <w:r>
+        <w:t xml:space="preserve"> </w:t>
+      </w:r>
+      <w:r>
+        <w:t>2</w:t>
+      </w:r>
+    </w:p>
+    <w:p>
+      <w:pPr>
+        <w:pStyle w:val="0Bezny"/>
+      </w:pPr>
+      <w:r>
+        <w:t>do konfiguračního souboru dbms MariaDB a restartováním systému příkazem</w:t>
+      </w:r>
+    </w:p>
+    <w:p>
+      <w:pPr>
+        <w:pStyle w:val="0Bezny"/>
+        <w:rPr>
+          <w:lang w:val="en-US"/>
+        </w:rPr>
+      </w:pPr>
+      <w:r>
+        <w:rPr>
+          <w:lang w:val="en-US"/>
+        </w:rPr>
+        <w:t>/etc/init.d/mysql restart</w:t>
+      </w:r>
+    </w:p>
+    <w:p>
+      <w:pPr>
+        <w:pStyle w:val="0Bezny"/>
+      </w:pPr>
+      <w:r>
+        <w:t xml:space="preserve">Ve druhém měření se hodnoty nepatrně zlepšily, avšak nebylo dosaženo takového zlepšení, jaké jsem si představoval. Výsledky enginu XtraDB jsou stále výrazně horší </w:t>
+      </w:r>
+      <w:r>
+        <w:t>než ostatní enginy dbms MariDB.</w:t>
+      </w:r>
+    </w:p>
+    <w:p>
+      <w:pPr>
+        <w:pStyle w:val="0Bezny"/>
+      </w:pPr>
+      <w:r>
+        <w:t xml:space="preserve">Výše uvedený postup jsem použil pro každý z testovaných enginů využívaných v rámci databázového systému MariaDB. Jedinou </w:t>
+      </w:r>
+      <w:r>
+        <w:t>změnou</w:t>
+      </w:r>
+      <w:r>
+        <w:t xml:space="preserve"> vždy bylo pouze upravení příkzů </w:t>
       </w:r>
       <w:r>
         <w:rPr>
           <w:i/>
         </w:rPr>
         <w:t>C</w:t>
+      </w:r>
+      <w:r>
+        <w:rPr>
+          <w:i/>
+        </w:rPr>
+        <w:t>REATE TABLE</w:t>
+      </w:r>
+      <w:r>
+        <w:t xml:space="preserve"> o parametr </w:t>
+      </w:r>
+      <w:r>
+        <w:rPr>
+          <w:i/>
+        </w:rPr>
+        <w:t>ENGINE</w:t>
+      </w:r>
+      <w:r>
+        <w:t>, který jako argument přijímá název storage enginu, který má být pro tabulku použit.</w:t>
       </w:r>
     </w:p>
     <w:p>
@@ -13507,10 +13613,7 @@
         <w:pStyle w:val="0Bezny"/>
       </w:pPr>
       <w:r>
-        <w:t>ALTER TABLE treenode ADD CONSTRAINT treenode_p</w:t>
-      </w:r>
-      <w:r>
-        <w:t>key PRIMARY KEY(id);</w:t>
+        <w:t>ALTER TABLE treenode ADD CONSTRAINT treenode_pkey PRIMARY KEY(id);</w:t>
       </w:r>
     </w:p>
     <w:p>
@@ -13523,170 +13626,156 @@
         <w:pStyle w:val="0Bezny"/>
       </w:pPr>
       <w:r>
-        <w:t>CREATE INDEX product_vehicle_product_id_idx ON product_vehicle USING btree</w:t>
+        <w:t>CREATE INDEX product_vehicle_product_id_idx ON product_vehicle USING btree (product_id);</w:t>
+      </w:r>
+    </w:p>
+    <w:p>
+      <w:pPr>
+        <w:pStyle w:val="0Bezny"/>
+      </w:pPr>
+      <w:r>
+        <w:t>CREATE INDEX product_vehicle_vehicle_id_idx ON product_vehicle USING btree (vehicle_id);</w:t>
+      </w:r>
+    </w:p>
+    <w:p>
+      <w:pPr>
+        <w:pStyle w:val="0Bezny"/>
+      </w:pPr>
+      <w:r>
+        <w:t>CREATE INDEX product_supplier_id_idx ON product  USING btree (supplier_id);</w:t>
+      </w:r>
+    </w:p>
+    <w:p>
+      <w:pPr>
+        <w:pStyle w:val="0Bezny"/>
+      </w:pPr>
+      <w:r>
+        <w:t>CREATE INDEX treenode_treenodetype_id_idx ON treenode USING btree (treenodetype_id);</w:t>
+      </w:r>
+    </w:p>
+    <w:p>
+      <w:pPr>
+        <w:pStyle w:val="0Bezny"/>
+      </w:pPr>
+      <w:r>
+        <w:t>CREATE INDEX treenode_product_treenode_id_idx ON treenode_product USING btree (treenode_id);</w:t>
+      </w:r>
+    </w:p>
+    <w:p>
+      <w:pPr>
+        <w:pStyle w:val="0Bezny"/>
+      </w:pPr>
+      <w:r>
+        <w:t>CREATE INDEX treenode_product_product_id_idx ON treenode_product USING btree (product_id);</w:t>
+      </w:r>
+    </w:p>
+    <w:p>
+      <w:pPr>
+        <w:pStyle w:val="0Bezny"/>
+      </w:pPr>
+      <w:r>
+        <w:t>CREATE INDEX treenode_product_treenodetype_id_idx ON treenode_product USING btree (treenodetype_id);</w:t>
+      </w:r>
+    </w:p>
+    <w:p>
+      <w:pPr>
+        <w:pStyle w:val="0Bezny"/>
+      </w:pPr>
+      <w:r>
+        <w:t>CREATE INDEX treenode_parent_id_idx ON treenode USING btree (parent_id);</w:t>
+      </w:r>
+    </w:p>
+    <w:p>
+      <w:pPr>
+        <w:pStyle w:val="0Bezny"/>
+      </w:pPr>
+      <w:r>
+        <w:t>CREATE INDEX treenode_parent_treenodetype_id_idx ON treenode USING btree (parent_treenodetype_id);</w:t>
+      </w:r>
+    </w:p>
+    <w:p>
+      <w:pPr>
+        <w:pStyle w:val="0Bezny"/>
+      </w:pPr>
+      <w:r>
+        <w:t>CREATE INDEX treenode_mptt_min_idx ON treenode USING btree (mptt_min);</w:t>
+      </w:r>
+    </w:p>
+    <w:p>
+      <w:pPr>
+        <w:pStyle w:val="0Bezny"/>
+      </w:pPr>
+      <w:r>
+        <w:t>CREATE INDEX treenode_mptt_max_idx ON treenode USING btree (mptt_max);</w:t>
+      </w:r>
+    </w:p>
+    <w:p>
+      <w:pPr>
+        <w:pStyle w:val="0Bezny"/>
+      </w:pPr>
+      <w:r>
+        <w:t>Tímto byla data připravena pro měření rychlosti dotazů. Bylo však nutno zajistit přesné statistiky běhu dotazů v MariaDB. Po každém vykonaném příkazu je sice zobrazen čas jeho běhu, ale pouze s přesností na setiny vteřiny, což neumožňuje přesné mě</w:t>
+      </w:r>
+      <w:r>
+        <w:t>ření, zvláště když první platné číslice se objevují většinou v řádech desetin milisekundy.</w:t>
+      </w:r>
+      <w:r>
+        <w:t xml:space="preserve"> Pro měření přesnějších časů jsem použil tzv. profiling. Nastavit profiling je potřeba při každém spuštění řádkového klienta příkazem</w:t>
+      </w:r>
+    </w:p>
+    <w:p>
+      <w:pPr>
+        <w:pStyle w:val="0Bezny"/>
+      </w:pPr>
+      <w:r>
+        <w:t>Set profiling = 1;</w:t>
+      </w:r>
+    </w:p>
+    <w:p>
+      <w:pPr>
+        <w:pStyle w:val="0Bezny"/>
+      </w:pPr>
+      <w:r>
+        <w:t>Protože ve výchozím nastavení příkaz</w:t>
+      </w:r>
+    </w:p>
+    <w:p>
+      <w:pPr>
+        <w:pStyle w:val="0Bezny"/>
+      </w:pPr>
+      <w:r>
+        <w:t>Show profiles;</w:t>
+      </w:r>
+    </w:p>
+    <w:p>
+      <w:pPr>
+        <w:pStyle w:val="0Bezny"/>
+      </w:pPr>
+      <w:r>
+        <w:t>zobrazuje pouze deset posledních dotazů, bylo třeba ještě zvýšit počet zobrazovaných dotazů. Toho jsem dosáhl příkazem</w:t>
+      </w:r>
+    </w:p>
+    <w:p>
+      <w:pPr>
+        <w:pStyle w:val="0Bezny"/>
+      </w:pPr>
+      <w:r>
+        <w:t>set profiling_history_size = 100;</w:t>
+      </w:r>
+    </w:p>
+    <w:p>
+      <w:pPr>
+        <w:pStyle w:val="0Bezny"/>
+      </w:pPr>
+      <w:r>
+        <w:t>Jednotlivá měření jsem dělal tím způsobem, že jsem vybral jeden dotaz s konkrétním parametrem a ten jsem spustil. Po dokončení běhu příkazu jsem v MariaDB vymazal vyrovnávací paměť</w:t>
       </w:r>
       <w:r>
         <w:t xml:space="preserve"> </w:t>
       </w:r>
       <w:r>
-        <w:t>(product_id);</w:t>
-      </w:r>
-    </w:p>
-    <w:p>
-      <w:pPr>
-        <w:pStyle w:val="0Bezny"/>
-      </w:pPr>
-      <w:r>
-        <w:t>CREATE INDEX product_vehicle_vehicle_id_idx ON product_vehicle USING btree</w:t>
-      </w:r>
-      <w:r>
-        <w:t xml:space="preserve"> </w:t>
-      </w:r>
-      <w:r>
-        <w:t>(vehicle_id);</w:t>
-      </w:r>
-    </w:p>
-    <w:p>
-      <w:pPr>
-        <w:pStyle w:val="0Bezny"/>
-      </w:pPr>
-      <w:r>
-        <w:t>CREATE INDEX product_supplier_id_idx ON product  USING btree (supplier_id);</w:t>
-      </w:r>
-    </w:p>
-    <w:p>
-      <w:pPr>
-        <w:pStyle w:val="0Bezny"/>
-      </w:pPr>
-      <w:r>
-        <w:t>CREATE INDEX treenode_treenodetype_id_idx ON treenode USING btree (treenodetype_id);</w:t>
-      </w:r>
-    </w:p>
-    <w:p>
-      <w:pPr>
-        <w:pStyle w:val="0Bezny"/>
-      </w:pPr>
-      <w:r>
-        <w:t>CREATE INDEX treenode_product_treenode_id_idx ON treenode_product USING btree (treenode_id);</w:t>
-      </w:r>
-    </w:p>
-    <w:p>
-      <w:pPr>
-        <w:pStyle w:val="0Bezny"/>
-      </w:pPr>
-      <w:r>
-        <w:t>CREATE INDEX treenode_product_product_id_idx ON treenode_product USING btree (product_id);</w:t>
-      </w:r>
-    </w:p>
-    <w:p>
-      <w:pPr>
-        <w:pStyle w:val="0Bezny"/>
-      </w:pPr>
-      <w:r>
-        <w:t>CREATE INDEX treenode_product_treenodetype_id_idx ON treenode_product USING btree (treenodetype_id);</w:t>
-      </w:r>
-    </w:p>
-    <w:p>
-      <w:pPr>
-        <w:pStyle w:val="0Bezny"/>
-      </w:pPr>
-      <w:r>
-        <w:t>CREATE INDEX treenode_parent_id_idx ON treenode USING btree (parent_id);</w:t>
-      </w:r>
-    </w:p>
-    <w:p>
-      <w:pPr>
-        <w:pStyle w:val="0Bezny"/>
-      </w:pPr>
-      <w:r>
-        <w:t>CREATE INDEX treenode_parent_treenodetype_id_idx ON treenode USING btree (parent_treenodetype_id);</w:t>
-      </w:r>
-    </w:p>
-    <w:p>
-      <w:pPr>
-        <w:pStyle w:val="0Bezny"/>
-      </w:pPr>
-      <w:r>
-        <w:t>CREATE INDEX treenode_mptt_min_idx ON treenode USING btree (mptt_min);</w:t>
-      </w:r>
-    </w:p>
-    <w:p>
-      <w:pPr>
-        <w:pStyle w:val="0Bezny"/>
-      </w:pPr>
-      <w:r>
-        <w:t>CREATE INDEX treenode_mptt_max_idx ON treenode USING btree (mptt_max);</w:t>
-      </w:r>
-    </w:p>
-    <w:p>
-      <w:pPr>
-        <w:pStyle w:val="0Bezny"/>
-      </w:pPr>
-      <w:r>
-        <w:t>Tímto byla data připravena pro měření rychlosti dotazů. Bylo však nutno zajistit přesné statistiky běhu dotazů v MariaDB. Po každém vykonaném příkazu je sice zobrazen čas jeho běhu, ale pouze s přesností na setiny vteřiny, což neumožňuje přesné mě</w:t>
-      </w:r>
-      <w:r>
-        <w:t>ření, zvláště když první platné číslice se objevují většinou v řádech desetin milisekundy.</w:t>
-      </w:r>
-      <w:r>
-        <w:t xml:space="preserve"> Pro měření přesnějších časů jsem použil tzv. profiling. Nastavit profiling je potřeba při každém spuštění řádkového klienta příkazem</w:t>
-      </w:r>
-    </w:p>
-    <w:p>
-      <w:pPr>
-        <w:pStyle w:val="0Bezny"/>
-      </w:pPr>
-      <w:r>
-        <w:t>Set profiling = 1;</w:t>
-      </w:r>
-    </w:p>
-    <w:p>
-      <w:pPr>
-        <w:pStyle w:val="0Bezny"/>
-      </w:pPr>
-      <w:r>
-        <w:t>Protože ve výchozím nastavení příkaz</w:t>
-      </w:r>
-    </w:p>
-    <w:p>
-      <w:pPr>
-        <w:pStyle w:val="0Bezny"/>
-      </w:pPr>
-      <w:r>
-        <w:t>Show profiles;</w:t>
-      </w:r>
-    </w:p>
-    <w:p>
-      <w:pPr>
-        <w:pStyle w:val="0Bezny"/>
-      </w:pPr>
-      <w:r>
-        <w:t>zobrazuje pouze deset posledních dotazů, bylo třeba ještě zvýšit počet zobrazovaných dotazů. Toho jsem dosáhl příkazem</w:t>
-      </w:r>
-    </w:p>
-    <w:p>
-      <w:pPr>
-        <w:pStyle w:val="0Bezny"/>
-      </w:pPr>
-      <w:r>
-        <w:t>set profiling_history_size = 100;</w:t>
-      </w:r>
-    </w:p>
-    <w:p>
-      <w:pPr>
-        <w:pStyle w:val="0Bezny"/>
-      </w:pPr>
-      <w:r>
-        <w:t>Jednotlivá měření jsem dělal tím způsobem, že jsem vybral jeden dotaz s konkrétním parametrem a ten jsem spustil. Po dokončení běhu příkazu jsem v MariaDB vymazal vyrovnávací paměť</w:t>
-      </w:r>
-      <w:r>
-        <w:t xml:space="preserve"> </w:t>
-      </w:r>
-      <w:r>
         <w:t xml:space="preserve">a tento dotaz jsem zopakoval. Vymazání vyrovnávací paměti jsem provedl </w:t>
       </w:r>
-      <w:bookmarkStart w:id="19" w:name="_GoBack"/>
-      <w:bookmarkEnd w:id="19"/>
       <w:r>
         <w:t>příkazy</w:t>
       </w:r>
@@ -13747,8 +13836,3923 @@
         <w:t xml:space="preserve"> a pokud je znovu použit tentýž dotaz, který je identický s již uloženým dotazem, tento dotaz se nevykoná standardním způsobem, ale výsledky se přečtou z této vyrovnávací paměti. PostgreSQL takovouto vyrovnávací paměť nemá. </w:t>
       </w:r>
       <w:r>
-        <w:t>Pracuje však s buffer cache, a to tím způsobem, že často používané datové bloky zkopíruje z disku do paměti, aby se tím snížila rychlost dotazů. Toto chování není v rozporu s mým měřením, a proto není potřeba tuto paměť mazat. Ve výsledcích mého měření budou zohledněny výsledky prvního vykonání dotazu.</w:t>
-      </w:r>
+        <w:t>Pracuje však s buffer cache, a to tím způsobem, že často používané datové bloky zkopíruje z disku do paměti, aby se tím snížila rychlost dotazů</w:t>
+      </w:r>
+      <w:sdt>
+        <w:sdtPr>
+          <w:id w:val="-1869833935"/>
+          <w:citation/>
+        </w:sdtPr>
+        <w:sdtContent>
+          <w:r>
+            <w:fldChar w:fldCharType="begin"/>
+          </w:r>
+          <w:r>
+            <w:rPr>
+              <w:lang w:val="en-US"/>
+            </w:rPr>
+            <w:instrText xml:space="preserve"> CITATION Dou06 \l 1033 </w:instrText>
+          </w:r>
+          <w:r>
+            <w:fldChar w:fldCharType="separate"/>
+          </w:r>
+          <w:r>
+            <w:rPr>
+              <w:noProof/>
+              <w:lang w:val="en-US"/>
+            </w:rPr>
+            <w:t xml:space="preserve"> (13)</w:t>
+          </w:r>
+          <w:r>
+            <w:fldChar w:fldCharType="end"/>
+          </w:r>
+        </w:sdtContent>
+      </w:sdt>
+      <w:r>
+        <w:t>. Toto chování není v rozporu s mým měřením, a proto není potřeba tuto paměť mazat. Ve výsledcích mého měření budou zohledněny výsledky prvního vykonání dotazu.</w:t>
+      </w:r>
+    </w:p>
+    <w:p>
+      <w:pPr>
+        <w:pStyle w:val="N1Cislovany"/>
+      </w:pPr>
+      <w:r>
+        <w:t>Výsledky</w:t>
+      </w:r>
+    </w:p>
+    <w:p>
+      <w:pPr>
+        <w:pStyle w:val="N2Cislovany"/>
+      </w:pPr>
+      <w:r>
+        <w:t>Bulk load</w:t>
+      </w:r>
+    </w:p>
+    <w:p>
+      <w:pPr>
+        <w:pStyle w:val="0Bezny"/>
+      </w:pPr>
+      <w:r>
+        <w:t>Způsobem popsaným v předchozí kapitole, jsem dospěl k následujícím výsledkům. Nejprve ukáži výsledky jednotlivých měřených enginů, a nakonec udělám porovnání všech enginů mezi sebou.</w:t>
+      </w:r>
+    </w:p>
+    <w:p>
+      <w:pPr>
+        <w:pStyle w:val="0Bezny"/>
+      </w:pPr>
+      <w:r>
+        <w:t xml:space="preserve">V této tabulce jsou hodnoty naměřené na enginu Aria. Vždy je uvedeno, do jaké tabulky bylo vkládáno, a jakých časů bylo dosaženo. V posledním sloupci je zprůměrovaná hodnota všech sedmi měření. Jednotky měření jsou </w:t>
+      </w:r>
+      <w:r>
+        <w:t>vteřiny</w:t>
+      </w:r>
+      <w:r>
+        <w:t>.</w:t>
+      </w:r>
+    </w:p>
+    <w:tbl>
+      <w:tblPr>
+        <w:tblStyle w:val="TableGrid"/>
+        <w:tblW w:w="0" w:type="auto"/>
+        <w:tblLook w:val="04A0" w:firstRow="1" w:lastRow="0" w:firstColumn="1" w:lastColumn="0" w:noHBand="0" w:noVBand="1"/>
+      </w:tblPr>
+      <w:tblGrid>
+        <w:gridCol w:w="1739"/>
+        <w:gridCol w:w="950"/>
+        <w:gridCol w:w="950"/>
+        <w:gridCol w:w="950"/>
+        <w:gridCol w:w="951"/>
+        <w:gridCol w:w="951"/>
+        <w:gridCol w:w="951"/>
+        <w:gridCol w:w="951"/>
+        <w:gridCol w:w="957"/>
+      </w:tblGrid>
+      <w:tr>
+        <w:trPr>
+          <w:cantSplit/>
+          <w:trHeight w:val="1134"/>
+        </w:trPr>
+        <w:tc>
+          <w:tcPr>
+            <w:tcW w:w="1739" w:type="dxa"/>
+          </w:tcPr>
+          <w:p>
+            <w:pPr>
+              <w:pStyle w:val="Tabale"/>
+            </w:pPr>
+            <w:r>
+              <w:t>Tabulka</w:t>
+            </w:r>
+            <w:r>
+              <w:t xml:space="preserve"> s enginem Aria</w:t>
+            </w:r>
+          </w:p>
+        </w:tc>
+        <w:tc>
+          <w:tcPr>
+            <w:tcW w:w="950" w:type="dxa"/>
+          </w:tcPr>
+          <w:p>
+            <w:pPr>
+              <w:pStyle w:val="Tabale"/>
+              <w:rPr>
+                <w:lang w:val="cs-CZ"/>
+              </w:rPr>
+            </w:pPr>
+            <w:r>
+              <w:t>Měření 1  [s]</w:t>
+            </w:r>
+          </w:p>
+        </w:tc>
+        <w:tc>
+          <w:tcPr>
+            <w:tcW w:w="950" w:type="dxa"/>
+          </w:tcPr>
+          <w:p>
+            <w:pPr>
+              <w:pStyle w:val="Tabale"/>
+            </w:pPr>
+            <w:r>
+              <w:t>Měření 2 [s]</w:t>
+            </w:r>
+          </w:p>
+        </w:tc>
+        <w:tc>
+          <w:tcPr>
+            <w:tcW w:w="950" w:type="dxa"/>
+          </w:tcPr>
+          <w:p>
+            <w:pPr>
+              <w:pStyle w:val="Tabale"/>
+            </w:pPr>
+            <w:r>
+              <w:t>Měření 3 [s]</w:t>
+            </w:r>
+          </w:p>
+        </w:tc>
+        <w:tc>
+          <w:tcPr>
+            <w:tcW w:w="951" w:type="dxa"/>
+          </w:tcPr>
+          <w:p>
+            <w:pPr>
+              <w:pStyle w:val="Tabale"/>
+            </w:pPr>
+            <w:r>
+              <w:t>Měření 4 [s]</w:t>
+            </w:r>
+          </w:p>
+        </w:tc>
+        <w:tc>
+          <w:tcPr>
+            <w:tcW w:w="951" w:type="dxa"/>
+          </w:tcPr>
+          <w:p>
+            <w:pPr>
+              <w:pStyle w:val="Tabale"/>
+            </w:pPr>
+            <w:r>
+              <w:t>Měření 5 [s]</w:t>
+            </w:r>
+          </w:p>
+        </w:tc>
+        <w:tc>
+          <w:tcPr>
+            <w:tcW w:w="951" w:type="dxa"/>
+          </w:tcPr>
+          <w:p>
+            <w:pPr>
+              <w:pStyle w:val="Tabale"/>
+            </w:pPr>
+            <w:r>
+              <w:t>Měření 6 [s]</w:t>
+            </w:r>
+          </w:p>
+        </w:tc>
+        <w:tc>
+          <w:tcPr>
+            <w:tcW w:w="951" w:type="dxa"/>
+          </w:tcPr>
+          <w:p>
+            <w:pPr>
+              <w:pStyle w:val="Tabale"/>
+            </w:pPr>
+            <w:r>
+              <w:t>Měření 7 [s]</w:t>
+            </w:r>
+          </w:p>
+        </w:tc>
+        <w:tc>
+          <w:tcPr>
+            <w:tcW w:w="957" w:type="dxa"/>
+          </w:tcPr>
+          <w:p>
+            <w:pPr>
+              <w:pStyle w:val="Tabale"/>
+            </w:pPr>
+            <w:r>
+              <w:t>Průměr</w:t>
+            </w:r>
+          </w:p>
+          <w:p>
+            <w:pPr>
+              <w:pStyle w:val="Tabale"/>
+            </w:pPr>
+            <w:r>
+              <w:t>[s]</w:t>
+            </w:r>
+          </w:p>
+        </w:tc>
+      </w:tr>
+      <w:tr>
+        <w:trPr>
+          <w:cantSplit/>
+        </w:trPr>
+        <w:tc>
+          <w:tcPr>
+            <w:tcW w:w="1739" w:type="dxa"/>
+          </w:tcPr>
+          <w:p>
+            <w:pPr>
+              <w:pStyle w:val="Tabale"/>
+            </w:pPr>
+            <w:r>
+              <w:t>Product</w:t>
+            </w:r>
+          </w:p>
+        </w:tc>
+        <w:tc>
+          <w:tcPr>
+            <w:tcW w:w="950" w:type="dxa"/>
+          </w:tcPr>
+          <w:p>
+            <w:r>
+              <w:t>26,06</w:t>
+            </w:r>
+          </w:p>
+        </w:tc>
+        <w:tc>
+          <w:tcPr>
+            <w:tcW w:w="950" w:type="dxa"/>
+          </w:tcPr>
+          <w:p>
+            <w:r>
+              <w:t>22,06</w:t>
+            </w:r>
+          </w:p>
+        </w:tc>
+        <w:tc>
+          <w:tcPr>
+            <w:tcW w:w="950" w:type="dxa"/>
+          </w:tcPr>
+          <w:p>
+            <w:r>
+              <w:t>22,31</w:t>
+            </w:r>
+          </w:p>
+        </w:tc>
+        <w:tc>
+          <w:tcPr>
+            <w:tcW w:w="951" w:type="dxa"/>
+          </w:tcPr>
+          <w:p>
+            <w:r>
+              <w:t>20,68</w:t>
+            </w:r>
+          </w:p>
+        </w:tc>
+        <w:tc>
+          <w:tcPr>
+            <w:tcW w:w="951" w:type="dxa"/>
+          </w:tcPr>
+          <w:p>
+            <w:r>
+              <w:t>23,59</w:t>
+            </w:r>
+          </w:p>
+        </w:tc>
+        <w:tc>
+          <w:tcPr>
+            <w:tcW w:w="951" w:type="dxa"/>
+          </w:tcPr>
+          <w:p>
+            <w:r>
+              <w:t>25,28</w:t>
+            </w:r>
+          </w:p>
+        </w:tc>
+        <w:tc>
+          <w:tcPr>
+            <w:tcW w:w="951" w:type="dxa"/>
+          </w:tcPr>
+          <w:p>
+            <w:r>
+              <w:t>26,60</w:t>
+            </w:r>
+          </w:p>
+        </w:tc>
+        <w:tc>
+          <w:tcPr>
+            <w:tcW w:w="957" w:type="dxa"/>
+          </w:tcPr>
+          <w:p>
+            <w:r>
+              <w:t>23,80</w:t>
+            </w:r>
+          </w:p>
+        </w:tc>
+      </w:tr>
+      <w:tr>
+        <w:trPr>
+          <w:cantSplit/>
+        </w:trPr>
+        <w:tc>
+          <w:tcPr>
+            <w:tcW w:w="1739" w:type="dxa"/>
+          </w:tcPr>
+          <w:p>
+            <w:pPr>
+              <w:pStyle w:val="Tabale"/>
+            </w:pPr>
+            <w:r>
+              <w:t>Product_vehicle</w:t>
+            </w:r>
+          </w:p>
+        </w:tc>
+        <w:tc>
+          <w:tcPr>
+            <w:tcW w:w="950" w:type="dxa"/>
+          </w:tcPr>
+          <w:p>
+            <w:r>
+              <w:t>33,87</w:t>
+            </w:r>
+          </w:p>
+        </w:tc>
+        <w:tc>
+          <w:tcPr>
+            <w:tcW w:w="950" w:type="dxa"/>
+          </w:tcPr>
+          <w:p>
+            <w:r>
+              <w:t>30,98</w:t>
+            </w:r>
+          </w:p>
+        </w:tc>
+        <w:tc>
+          <w:tcPr>
+            <w:tcW w:w="950" w:type="dxa"/>
+          </w:tcPr>
+          <w:p>
+            <w:r>
+              <w:t>35,02</w:t>
+            </w:r>
+          </w:p>
+        </w:tc>
+        <w:tc>
+          <w:tcPr>
+            <w:tcW w:w="951" w:type="dxa"/>
+          </w:tcPr>
+          <w:p>
+            <w:r>
+              <w:t>31,58</w:t>
+            </w:r>
+          </w:p>
+        </w:tc>
+        <w:tc>
+          <w:tcPr>
+            <w:tcW w:w="951" w:type="dxa"/>
+          </w:tcPr>
+          <w:p>
+            <w:r>
+              <w:t>34,75</w:t>
+            </w:r>
+          </w:p>
+        </w:tc>
+        <w:tc>
+          <w:tcPr>
+            <w:tcW w:w="951" w:type="dxa"/>
+          </w:tcPr>
+          <w:p>
+            <w:r>
+              <w:t>33,83</w:t>
+            </w:r>
+          </w:p>
+        </w:tc>
+        <w:tc>
+          <w:tcPr>
+            <w:tcW w:w="951" w:type="dxa"/>
+          </w:tcPr>
+          <w:p>
+            <w:r>
+              <w:t>41,35</w:t>
+            </w:r>
+          </w:p>
+        </w:tc>
+        <w:tc>
+          <w:tcPr>
+            <w:tcW w:w="957" w:type="dxa"/>
+          </w:tcPr>
+          <w:p>
+            <w:r>
+              <w:t>34,48</w:t>
+            </w:r>
+          </w:p>
+        </w:tc>
+      </w:tr>
+      <w:tr>
+        <w:trPr>
+          <w:cantSplit/>
+        </w:trPr>
+        <w:tc>
+          <w:tcPr>
+            <w:tcW w:w="1739" w:type="dxa"/>
+          </w:tcPr>
+          <w:p>
+            <w:pPr>
+              <w:pStyle w:val="Tabale"/>
+            </w:pPr>
+            <w:r>
+              <w:t>Treenode</w:t>
+            </w:r>
+          </w:p>
+        </w:tc>
+        <w:tc>
+          <w:tcPr>
+            <w:tcW w:w="950" w:type="dxa"/>
+          </w:tcPr>
+          <w:p>
+            <w:r>
+              <w:t>0,17</w:t>
+            </w:r>
+          </w:p>
+        </w:tc>
+        <w:tc>
+          <w:tcPr>
+            <w:tcW w:w="950" w:type="dxa"/>
+          </w:tcPr>
+          <w:p>
+            <w:r>
+              <w:t>0,18</w:t>
+            </w:r>
+          </w:p>
+        </w:tc>
+        <w:tc>
+          <w:tcPr>
+            <w:tcW w:w="950" w:type="dxa"/>
+          </w:tcPr>
+          <w:p>
+            <w:r>
+              <w:t>0,16</w:t>
+            </w:r>
+          </w:p>
+        </w:tc>
+        <w:tc>
+          <w:tcPr>
+            <w:tcW w:w="951" w:type="dxa"/>
+          </w:tcPr>
+          <w:p>
+            <w:r>
+              <w:t>0,18</w:t>
+            </w:r>
+          </w:p>
+        </w:tc>
+        <w:tc>
+          <w:tcPr>
+            <w:tcW w:w="951" w:type="dxa"/>
+          </w:tcPr>
+          <w:p>
+            <w:r>
+              <w:t>0,16</w:t>
+            </w:r>
+          </w:p>
+        </w:tc>
+        <w:tc>
+          <w:tcPr>
+            <w:tcW w:w="951" w:type="dxa"/>
+          </w:tcPr>
+          <w:p>
+            <w:r>
+              <w:t>0,17</w:t>
+            </w:r>
+          </w:p>
+        </w:tc>
+        <w:tc>
+          <w:tcPr>
+            <w:tcW w:w="951" w:type="dxa"/>
+          </w:tcPr>
+          <w:p>
+            <w:r>
+              <w:t>0,17</w:t>
+            </w:r>
+          </w:p>
+        </w:tc>
+        <w:tc>
+          <w:tcPr>
+            <w:tcW w:w="957" w:type="dxa"/>
+          </w:tcPr>
+          <w:p>
+            <w:r>
+              <w:t>0,17</w:t>
+            </w:r>
+          </w:p>
+        </w:tc>
+      </w:tr>
+      <w:tr>
+        <w:trPr>
+          <w:cantSplit/>
+        </w:trPr>
+        <w:tc>
+          <w:tcPr>
+            <w:tcW w:w="1739" w:type="dxa"/>
+          </w:tcPr>
+          <w:p>
+            <w:pPr>
+              <w:pStyle w:val="Tabale"/>
+            </w:pPr>
+            <w:r>
+              <w:t>Treenode_product</w:t>
+            </w:r>
+          </w:p>
+        </w:tc>
+        <w:tc>
+          <w:tcPr>
+            <w:tcW w:w="950" w:type="dxa"/>
+          </w:tcPr>
+          <w:p>
+            <w:r>
+              <w:t>1,40</w:t>
+            </w:r>
+          </w:p>
+        </w:tc>
+        <w:tc>
+          <w:tcPr>
+            <w:tcW w:w="950" w:type="dxa"/>
+          </w:tcPr>
+          <w:p>
+            <w:r>
+              <w:t>1,52</w:t>
+            </w:r>
+          </w:p>
+        </w:tc>
+        <w:tc>
+          <w:tcPr>
+            <w:tcW w:w="950" w:type="dxa"/>
+          </w:tcPr>
+          <w:p>
+            <w:r>
+              <w:t>1,39</w:t>
+            </w:r>
+          </w:p>
+        </w:tc>
+        <w:tc>
+          <w:tcPr>
+            <w:tcW w:w="951" w:type="dxa"/>
+          </w:tcPr>
+          <w:p>
+            <w:r>
+              <w:t>1,41</w:t>
+            </w:r>
+          </w:p>
+        </w:tc>
+        <w:tc>
+          <w:tcPr>
+            <w:tcW w:w="951" w:type="dxa"/>
+          </w:tcPr>
+          <w:p>
+            <w:r>
+              <w:t>2,36</w:t>
+            </w:r>
+          </w:p>
+        </w:tc>
+        <w:tc>
+          <w:tcPr>
+            <w:tcW w:w="951" w:type="dxa"/>
+          </w:tcPr>
+          <w:p>
+            <w:r>
+              <w:t>1,38</w:t>
+            </w:r>
+          </w:p>
+        </w:tc>
+        <w:tc>
+          <w:tcPr>
+            <w:tcW w:w="951" w:type="dxa"/>
+          </w:tcPr>
+          <w:p>
+            <w:r>
+              <w:t>1,37</w:t>
+            </w:r>
+          </w:p>
+        </w:tc>
+        <w:tc>
+          <w:tcPr>
+            <w:tcW w:w="957" w:type="dxa"/>
+          </w:tcPr>
+          <w:p>
+            <w:r>
+              <w:t>1,55</w:t>
+            </w:r>
+          </w:p>
+        </w:tc>
+      </w:tr>
+      <w:tr>
+        <w:trPr>
+          <w:cantSplit/>
+        </w:trPr>
+        <w:tc>
+          <w:tcPr>
+            <w:tcW w:w="1739" w:type="dxa"/>
+          </w:tcPr>
+          <w:p>
+            <w:pPr>
+              <w:pStyle w:val="Tabale"/>
+            </w:pPr>
+            <w:r>
+              <w:t>Vehicle</w:t>
+            </w:r>
+          </w:p>
+        </w:tc>
+        <w:tc>
+          <w:tcPr>
+            <w:tcW w:w="950" w:type="dxa"/>
+          </w:tcPr>
+          <w:p>
+            <w:r>
+              <w:t>0,22</w:t>
+            </w:r>
+          </w:p>
+        </w:tc>
+        <w:tc>
+          <w:tcPr>
+            <w:tcW w:w="950" w:type="dxa"/>
+          </w:tcPr>
+          <w:p>
+            <w:r>
+              <w:t>0,23</w:t>
+            </w:r>
+          </w:p>
+        </w:tc>
+        <w:tc>
+          <w:tcPr>
+            <w:tcW w:w="950" w:type="dxa"/>
+          </w:tcPr>
+          <w:p>
+            <w:r>
+              <w:t>0,97</w:t>
+            </w:r>
+          </w:p>
+        </w:tc>
+        <w:tc>
+          <w:tcPr>
+            <w:tcW w:w="951" w:type="dxa"/>
+          </w:tcPr>
+          <w:p>
+            <w:r>
+              <w:t>0,75</w:t>
+            </w:r>
+          </w:p>
+        </w:tc>
+        <w:tc>
+          <w:tcPr>
+            <w:tcW w:w="951" w:type="dxa"/>
+          </w:tcPr>
+          <w:p>
+            <w:r>
+              <w:t>0,40</w:t>
+            </w:r>
+          </w:p>
+        </w:tc>
+        <w:tc>
+          <w:tcPr>
+            <w:tcW w:w="951" w:type="dxa"/>
+          </w:tcPr>
+          <w:p>
+            <w:r>
+              <w:t>0,21</w:t>
+            </w:r>
+          </w:p>
+        </w:tc>
+        <w:tc>
+          <w:tcPr>
+            <w:tcW w:w="951" w:type="dxa"/>
+          </w:tcPr>
+          <w:p>
+            <w:r>
+              <w:t>0,22</w:t>
+            </w:r>
+          </w:p>
+        </w:tc>
+        <w:tc>
+          <w:tcPr>
+            <w:tcW w:w="957" w:type="dxa"/>
+          </w:tcPr>
+          <w:p>
+            <w:pPr>
+              <w:keepNext/>
+            </w:pPr>
+            <w:r>
+              <w:t>0,43</w:t>
+            </w:r>
+          </w:p>
+        </w:tc>
+      </w:tr>
+    </w:tbl>
+    <w:p>
+      <w:pPr>
+        <w:pStyle w:val="Caption"/>
+      </w:pPr>
+      <w:r>
+        <w:t xml:space="preserve">Tabulka </w:t>
+      </w:r>
+      <w:r>
+        <w:fldChar w:fldCharType="begin"/>
+      </w:r>
+      <w:r>
+        <w:instrText xml:space="preserve"> SEQ Tabulka \* ARABIC </w:instrText>
+      </w:r>
+      <w:r>
+        <w:fldChar w:fldCharType="separate"/>
+      </w:r>
+      <w:r>
+        <w:rPr>
+          <w:noProof/>
+        </w:rPr>
+        <w:t>4</w:t>
+      </w:r>
+      <w:r>
+        <w:fldChar w:fldCharType="end"/>
+      </w:r>
+      <w:r>
+        <w:t xml:space="preserve"> Doba trvání načítání dat - engine Aria</w:t>
+      </w:r>
+    </w:p>
+    <w:tbl>
+      <w:tblPr>
+        <w:tblStyle w:val="TableGrid"/>
+        <w:tblW w:w="0" w:type="auto"/>
+        <w:tblLook w:val="04A0" w:firstRow="1" w:lastRow="0" w:firstColumn="1" w:lastColumn="0" w:noHBand="0" w:noVBand="1"/>
+      </w:tblPr>
+      <w:tblGrid>
+        <w:gridCol w:w="1740"/>
+        <w:gridCol w:w="937"/>
+        <w:gridCol w:w="937"/>
+        <w:gridCol w:w="936"/>
+        <w:gridCol w:w="937"/>
+        <w:gridCol w:w="937"/>
+        <w:gridCol w:w="937"/>
+        <w:gridCol w:w="937"/>
+        <w:gridCol w:w="1052"/>
+      </w:tblGrid>
+      <w:tr>
+        <w:trPr>
+          <w:cantSplit/>
+          <w:trHeight w:val="1134"/>
+        </w:trPr>
+        <w:tc>
+          <w:tcPr>
+            <w:tcW w:w="1739" w:type="dxa"/>
+          </w:tcPr>
+          <w:p>
+            <w:pPr>
+              <w:pStyle w:val="Tabale"/>
+            </w:pPr>
+            <w:r>
+              <w:t>Tabulka s enginem MEMORY</w:t>
+            </w:r>
+          </w:p>
+        </w:tc>
+        <w:tc>
+          <w:tcPr>
+            <w:tcW w:w="950" w:type="dxa"/>
+          </w:tcPr>
+          <w:p>
+            <w:pPr>
+              <w:pStyle w:val="Tabale"/>
+              <w:rPr>
+                <w:lang w:val="cs-CZ"/>
+              </w:rPr>
+            </w:pPr>
+            <w:r>
+              <w:t>Měření 1  [s]</w:t>
+            </w:r>
+          </w:p>
+        </w:tc>
+        <w:tc>
+          <w:tcPr>
+            <w:tcW w:w="950" w:type="dxa"/>
+          </w:tcPr>
+          <w:p>
+            <w:pPr>
+              <w:pStyle w:val="Tabale"/>
+            </w:pPr>
+            <w:r>
+              <w:t>Měření 2 [s]</w:t>
+            </w:r>
+          </w:p>
+        </w:tc>
+        <w:tc>
+          <w:tcPr>
+            <w:tcW w:w="950" w:type="dxa"/>
+          </w:tcPr>
+          <w:p>
+            <w:pPr>
+              <w:pStyle w:val="Tabale"/>
+            </w:pPr>
+            <w:r>
+              <w:t>Měření 3 [s]</w:t>
+            </w:r>
+          </w:p>
+        </w:tc>
+        <w:tc>
+          <w:tcPr>
+            <w:tcW w:w="951" w:type="dxa"/>
+          </w:tcPr>
+          <w:p>
+            <w:pPr>
+              <w:pStyle w:val="Tabale"/>
+            </w:pPr>
+            <w:r>
+              <w:t>Měření 4 [s]</w:t>
+            </w:r>
+          </w:p>
+        </w:tc>
+        <w:tc>
+          <w:tcPr>
+            <w:tcW w:w="951" w:type="dxa"/>
+          </w:tcPr>
+          <w:p>
+            <w:pPr>
+              <w:pStyle w:val="Tabale"/>
+            </w:pPr>
+            <w:r>
+              <w:t>Měření 5 [s]</w:t>
+            </w:r>
+          </w:p>
+        </w:tc>
+        <w:tc>
+          <w:tcPr>
+            <w:tcW w:w="951" w:type="dxa"/>
+          </w:tcPr>
+          <w:p>
+            <w:pPr>
+              <w:pStyle w:val="Tabale"/>
+            </w:pPr>
+            <w:r>
+              <w:t>Měření 6 [s]</w:t>
+            </w:r>
+          </w:p>
+        </w:tc>
+        <w:tc>
+          <w:tcPr>
+            <w:tcW w:w="951" w:type="dxa"/>
+          </w:tcPr>
+          <w:p>
+            <w:pPr>
+              <w:pStyle w:val="Tabale"/>
+            </w:pPr>
+            <w:r>
+              <w:t>Měření 7 [s]</w:t>
+            </w:r>
+          </w:p>
+        </w:tc>
+        <w:tc>
+          <w:tcPr>
+            <w:tcW w:w="957" w:type="dxa"/>
+          </w:tcPr>
+          <w:p>
+            <w:pPr>
+              <w:pStyle w:val="Tabale"/>
+            </w:pPr>
+            <w:r>
+              <w:t>Průměr</w:t>
+            </w:r>
+          </w:p>
+          <w:p>
+            <w:pPr>
+              <w:pStyle w:val="Tabale"/>
+            </w:pPr>
+            <w:r>
+              <w:t>[s]</w:t>
+            </w:r>
+          </w:p>
+        </w:tc>
+      </w:tr>
+      <w:tr>
+        <w:tc>
+          <w:tcPr>
+            <w:tcW w:w="1739" w:type="dxa"/>
+          </w:tcPr>
+          <w:p>
+            <w:pPr>
+              <w:pStyle w:val="Tabale"/>
+            </w:pPr>
+            <w:r>
+              <w:t>Product</w:t>
+            </w:r>
+          </w:p>
+        </w:tc>
+        <w:tc>
+          <w:tcPr>
+            <w:tcW w:w="950" w:type="dxa"/>
+            <w:vAlign w:val="bottom"/>
+          </w:tcPr>
+          <w:p>
+            <w:pPr>
+              <w:spacing w:after="0" w:line="240" w:lineRule="auto"/>
+              <w:jc w:val="right"/>
+              <w:rPr>
+                <w:color w:val="000000"/>
+                <w:lang w:val="cs-CZ" w:eastAsia="cs-CZ"/>
+              </w:rPr>
+            </w:pPr>
+            <w:r>
+              <w:rPr>
+                <w:color w:val="000000"/>
+              </w:rPr>
+              <w:t>25,92</w:t>
+            </w:r>
+          </w:p>
+        </w:tc>
+        <w:tc>
+          <w:tcPr>
+            <w:tcW w:w="950" w:type="dxa"/>
+            <w:vAlign w:val="bottom"/>
+          </w:tcPr>
+          <w:p>
+            <w:pPr>
+              <w:jc w:val="right"/>
+              <w:rPr>
+                <w:color w:val="000000"/>
+              </w:rPr>
+            </w:pPr>
+            <w:r>
+              <w:rPr>
+                <w:color w:val="000000"/>
+              </w:rPr>
+              <w:t>26,85</w:t>
+            </w:r>
+          </w:p>
+        </w:tc>
+        <w:tc>
+          <w:tcPr>
+            <w:tcW w:w="950" w:type="dxa"/>
+            <w:vAlign w:val="bottom"/>
+          </w:tcPr>
+          <w:p>
+            <w:pPr>
+              <w:jc w:val="right"/>
+              <w:rPr>
+                <w:color w:val="000000"/>
+              </w:rPr>
+            </w:pPr>
+            <w:r>
+              <w:rPr>
+                <w:color w:val="000000"/>
+              </w:rPr>
+              <w:t>28,3</w:t>
+            </w:r>
+          </w:p>
+        </w:tc>
+        <w:tc>
+          <w:tcPr>
+            <w:tcW w:w="951" w:type="dxa"/>
+            <w:vAlign w:val="bottom"/>
+          </w:tcPr>
+          <w:p>
+            <w:pPr>
+              <w:jc w:val="right"/>
+              <w:rPr>
+                <w:color w:val="000000"/>
+              </w:rPr>
+            </w:pPr>
+            <w:r>
+              <w:rPr>
+                <w:color w:val="000000"/>
+              </w:rPr>
+              <w:t>28,91</w:t>
+            </w:r>
+          </w:p>
+        </w:tc>
+        <w:tc>
+          <w:tcPr>
+            <w:tcW w:w="951" w:type="dxa"/>
+            <w:vAlign w:val="bottom"/>
+          </w:tcPr>
+          <w:p>
+            <w:pPr>
+              <w:jc w:val="right"/>
+              <w:rPr>
+                <w:color w:val="000000"/>
+              </w:rPr>
+            </w:pPr>
+            <w:r>
+              <w:rPr>
+                <w:color w:val="000000"/>
+              </w:rPr>
+              <w:t>24,56</w:t>
+            </w:r>
+          </w:p>
+        </w:tc>
+        <w:tc>
+          <w:tcPr>
+            <w:tcW w:w="951" w:type="dxa"/>
+            <w:vAlign w:val="bottom"/>
+          </w:tcPr>
+          <w:p>
+            <w:pPr>
+              <w:jc w:val="right"/>
+              <w:rPr>
+                <w:color w:val="000000"/>
+              </w:rPr>
+            </w:pPr>
+            <w:r>
+              <w:rPr>
+                <w:color w:val="000000"/>
+              </w:rPr>
+              <w:t>28,76</w:t>
+            </w:r>
+          </w:p>
+        </w:tc>
+        <w:tc>
+          <w:tcPr>
+            <w:tcW w:w="951" w:type="dxa"/>
+            <w:vAlign w:val="bottom"/>
+          </w:tcPr>
+          <w:p>
+            <w:pPr>
+              <w:jc w:val="right"/>
+              <w:rPr>
+                <w:color w:val="000000"/>
+              </w:rPr>
+            </w:pPr>
+            <w:r>
+              <w:rPr>
+                <w:color w:val="000000"/>
+              </w:rPr>
+              <w:t>26,12</w:t>
+            </w:r>
+          </w:p>
+        </w:tc>
+        <w:tc>
+          <w:tcPr>
+            <w:tcW w:w="957" w:type="dxa"/>
+            <w:vAlign w:val="bottom"/>
+          </w:tcPr>
+          <w:p>
+            <w:pPr>
+              <w:jc w:val="right"/>
+              <w:rPr>
+                <w:color w:val="000000"/>
+              </w:rPr>
+            </w:pPr>
+            <w:r>
+              <w:rPr>
+                <w:color w:val="000000"/>
+              </w:rPr>
+              <w:t>27,06</w:t>
+            </w:r>
+          </w:p>
+        </w:tc>
+      </w:tr>
+      <w:tr>
+        <w:tc>
+          <w:tcPr>
+            <w:tcW w:w="1739" w:type="dxa"/>
+          </w:tcPr>
+          <w:p>
+            <w:pPr>
+              <w:pStyle w:val="Tabale"/>
+            </w:pPr>
+            <w:r>
+              <w:t>Product_vehicle</w:t>
+            </w:r>
+          </w:p>
+        </w:tc>
+        <w:tc>
+          <w:tcPr>
+            <w:tcW w:w="950" w:type="dxa"/>
+            <w:vAlign w:val="bottom"/>
+          </w:tcPr>
+          <w:p>
+            <w:pPr>
+              <w:jc w:val="right"/>
+              <w:rPr>
+                <w:color w:val="000000"/>
+              </w:rPr>
+            </w:pPr>
+            <w:r>
+              <w:rPr>
+                <w:color w:val="000000"/>
+              </w:rPr>
+              <w:t>32,41</w:t>
+            </w:r>
+          </w:p>
+        </w:tc>
+        <w:tc>
+          <w:tcPr>
+            <w:tcW w:w="950" w:type="dxa"/>
+            <w:vAlign w:val="bottom"/>
+          </w:tcPr>
+          <w:p>
+            <w:pPr>
+              <w:jc w:val="right"/>
+              <w:rPr>
+                <w:color w:val="000000"/>
+              </w:rPr>
+            </w:pPr>
+            <w:r>
+              <w:rPr>
+                <w:color w:val="000000"/>
+              </w:rPr>
+              <w:t>29,19</w:t>
+            </w:r>
+          </w:p>
+        </w:tc>
+        <w:tc>
+          <w:tcPr>
+            <w:tcW w:w="950" w:type="dxa"/>
+            <w:vAlign w:val="bottom"/>
+          </w:tcPr>
+          <w:p>
+            <w:pPr>
+              <w:jc w:val="right"/>
+              <w:rPr>
+                <w:color w:val="000000"/>
+              </w:rPr>
+            </w:pPr>
+            <w:r>
+              <w:rPr>
+                <w:color w:val="000000"/>
+              </w:rPr>
+              <w:t>34,1</w:t>
+            </w:r>
+          </w:p>
+        </w:tc>
+        <w:tc>
+          <w:tcPr>
+            <w:tcW w:w="951" w:type="dxa"/>
+            <w:vAlign w:val="bottom"/>
+          </w:tcPr>
+          <w:p>
+            <w:pPr>
+              <w:jc w:val="right"/>
+              <w:rPr>
+                <w:color w:val="000000"/>
+              </w:rPr>
+            </w:pPr>
+            <w:r>
+              <w:rPr>
+                <w:color w:val="000000"/>
+              </w:rPr>
+              <w:t>30</w:t>
+            </w:r>
+          </w:p>
+        </w:tc>
+        <w:tc>
+          <w:tcPr>
+            <w:tcW w:w="951" w:type="dxa"/>
+            <w:vAlign w:val="bottom"/>
+          </w:tcPr>
+          <w:p>
+            <w:pPr>
+              <w:jc w:val="right"/>
+              <w:rPr>
+                <w:color w:val="000000"/>
+              </w:rPr>
+            </w:pPr>
+            <w:r>
+              <w:rPr>
+                <w:color w:val="000000"/>
+              </w:rPr>
+              <w:t>30,84</w:t>
+            </w:r>
+          </w:p>
+        </w:tc>
+        <w:tc>
+          <w:tcPr>
+            <w:tcW w:w="951" w:type="dxa"/>
+            <w:vAlign w:val="bottom"/>
+          </w:tcPr>
+          <w:p>
+            <w:pPr>
+              <w:jc w:val="right"/>
+              <w:rPr>
+                <w:color w:val="000000"/>
+              </w:rPr>
+            </w:pPr>
+            <w:r>
+              <w:rPr>
+                <w:color w:val="000000"/>
+              </w:rPr>
+              <w:t>29,82</w:t>
+            </w:r>
+          </w:p>
+        </w:tc>
+        <w:tc>
+          <w:tcPr>
+            <w:tcW w:w="951" w:type="dxa"/>
+            <w:vAlign w:val="bottom"/>
+          </w:tcPr>
+          <w:p>
+            <w:pPr>
+              <w:jc w:val="right"/>
+              <w:rPr>
+                <w:color w:val="000000"/>
+              </w:rPr>
+            </w:pPr>
+            <w:r>
+              <w:rPr>
+                <w:color w:val="000000"/>
+              </w:rPr>
+              <w:t>26,31</w:t>
+            </w:r>
+          </w:p>
+        </w:tc>
+        <w:tc>
+          <w:tcPr>
+            <w:tcW w:w="957" w:type="dxa"/>
+            <w:vAlign w:val="bottom"/>
+          </w:tcPr>
+          <w:p>
+            <w:pPr>
+              <w:jc w:val="right"/>
+              <w:rPr>
+                <w:color w:val="000000"/>
+              </w:rPr>
+            </w:pPr>
+            <w:r>
+              <w:rPr>
+                <w:color w:val="000000"/>
+              </w:rPr>
+              <w:t>30,38143</w:t>
+            </w:r>
+          </w:p>
+        </w:tc>
+      </w:tr>
+      <w:tr>
+        <w:tc>
+          <w:tcPr>
+            <w:tcW w:w="1739" w:type="dxa"/>
+          </w:tcPr>
+          <w:p>
+            <w:pPr>
+              <w:pStyle w:val="Tabale"/>
+            </w:pPr>
+            <w:r>
+              <w:t>Treenode</w:t>
+            </w:r>
+          </w:p>
+        </w:tc>
+        <w:tc>
+          <w:tcPr>
+            <w:tcW w:w="950" w:type="dxa"/>
+            <w:vAlign w:val="bottom"/>
+          </w:tcPr>
+          <w:p>
+            <w:pPr>
+              <w:jc w:val="right"/>
+              <w:rPr>
+                <w:color w:val="000000"/>
+              </w:rPr>
+            </w:pPr>
+            <w:r>
+              <w:rPr>
+                <w:color w:val="000000"/>
+              </w:rPr>
+              <w:t>0,28</w:t>
+            </w:r>
+          </w:p>
+        </w:tc>
+        <w:tc>
+          <w:tcPr>
+            <w:tcW w:w="950" w:type="dxa"/>
+            <w:vAlign w:val="bottom"/>
+          </w:tcPr>
+          <w:p>
+            <w:pPr>
+              <w:jc w:val="right"/>
+              <w:rPr>
+                <w:color w:val="000000"/>
+              </w:rPr>
+            </w:pPr>
+            <w:r>
+              <w:rPr>
+                <w:color w:val="000000"/>
+              </w:rPr>
+              <w:t>0,26</w:t>
+            </w:r>
+          </w:p>
+        </w:tc>
+        <w:tc>
+          <w:tcPr>
+            <w:tcW w:w="950" w:type="dxa"/>
+            <w:vAlign w:val="bottom"/>
+          </w:tcPr>
+          <w:p>
+            <w:pPr>
+              <w:jc w:val="right"/>
+              <w:rPr>
+                <w:color w:val="000000"/>
+              </w:rPr>
+            </w:pPr>
+            <w:r>
+              <w:rPr>
+                <w:color w:val="000000"/>
+              </w:rPr>
+              <w:t>0,18</w:t>
+            </w:r>
+          </w:p>
+        </w:tc>
+        <w:tc>
+          <w:tcPr>
+            <w:tcW w:w="951" w:type="dxa"/>
+            <w:vAlign w:val="bottom"/>
+          </w:tcPr>
+          <w:p>
+            <w:pPr>
+              <w:jc w:val="right"/>
+              <w:rPr>
+                <w:color w:val="000000"/>
+              </w:rPr>
+            </w:pPr>
+            <w:r>
+              <w:rPr>
+                <w:color w:val="000000"/>
+              </w:rPr>
+              <w:t>0,18</w:t>
+            </w:r>
+          </w:p>
+        </w:tc>
+        <w:tc>
+          <w:tcPr>
+            <w:tcW w:w="951" w:type="dxa"/>
+            <w:vAlign w:val="bottom"/>
+          </w:tcPr>
+          <w:p>
+            <w:pPr>
+              <w:jc w:val="right"/>
+              <w:rPr>
+                <w:color w:val="000000"/>
+              </w:rPr>
+            </w:pPr>
+            <w:r>
+              <w:rPr>
+                <w:color w:val="000000"/>
+              </w:rPr>
+              <w:t>0,18</w:t>
+            </w:r>
+          </w:p>
+        </w:tc>
+        <w:tc>
+          <w:tcPr>
+            <w:tcW w:w="951" w:type="dxa"/>
+            <w:vAlign w:val="bottom"/>
+          </w:tcPr>
+          <w:p>
+            <w:pPr>
+              <w:jc w:val="right"/>
+              <w:rPr>
+                <w:color w:val="000000"/>
+              </w:rPr>
+            </w:pPr>
+            <w:r>
+              <w:rPr>
+                <w:color w:val="000000"/>
+              </w:rPr>
+              <w:t>0,18</w:t>
+            </w:r>
+          </w:p>
+        </w:tc>
+        <w:tc>
+          <w:tcPr>
+            <w:tcW w:w="951" w:type="dxa"/>
+            <w:vAlign w:val="bottom"/>
+          </w:tcPr>
+          <w:p>
+            <w:pPr>
+              <w:jc w:val="right"/>
+              <w:rPr>
+                <w:color w:val="000000"/>
+              </w:rPr>
+            </w:pPr>
+            <w:r>
+              <w:rPr>
+                <w:color w:val="000000"/>
+              </w:rPr>
+              <w:t>0,18</w:t>
+            </w:r>
+          </w:p>
+        </w:tc>
+        <w:tc>
+          <w:tcPr>
+            <w:tcW w:w="957" w:type="dxa"/>
+            <w:vAlign w:val="bottom"/>
+          </w:tcPr>
+          <w:p>
+            <w:pPr>
+              <w:jc w:val="right"/>
+              <w:rPr>
+                <w:color w:val="000000"/>
+              </w:rPr>
+            </w:pPr>
+            <w:r>
+              <w:rPr>
+                <w:color w:val="000000"/>
+              </w:rPr>
+              <w:t>0,205714</w:t>
+            </w:r>
+          </w:p>
+        </w:tc>
+      </w:tr>
+      <w:tr>
+        <w:tc>
+          <w:tcPr>
+            <w:tcW w:w="1739" w:type="dxa"/>
+          </w:tcPr>
+          <w:p>
+            <w:pPr>
+              <w:pStyle w:val="Tabale"/>
+            </w:pPr>
+            <w:r>
+              <w:t>Treenode_product</w:t>
+            </w:r>
+          </w:p>
+        </w:tc>
+        <w:tc>
+          <w:tcPr>
+            <w:tcW w:w="950" w:type="dxa"/>
+            <w:vAlign w:val="bottom"/>
+          </w:tcPr>
+          <w:p>
+            <w:pPr>
+              <w:jc w:val="right"/>
+              <w:rPr>
+                <w:color w:val="000000"/>
+              </w:rPr>
+            </w:pPr>
+            <w:r>
+              <w:rPr>
+                <w:color w:val="000000"/>
+              </w:rPr>
+              <w:t>1,59</w:t>
+            </w:r>
+          </w:p>
+        </w:tc>
+        <w:tc>
+          <w:tcPr>
+            <w:tcW w:w="950" w:type="dxa"/>
+            <w:vAlign w:val="bottom"/>
+          </w:tcPr>
+          <w:p>
+            <w:pPr>
+              <w:jc w:val="right"/>
+              <w:rPr>
+                <w:color w:val="000000"/>
+              </w:rPr>
+            </w:pPr>
+            <w:r>
+              <w:rPr>
+                <w:color w:val="000000"/>
+              </w:rPr>
+              <w:t>1,46</w:t>
+            </w:r>
+          </w:p>
+        </w:tc>
+        <w:tc>
+          <w:tcPr>
+            <w:tcW w:w="950" w:type="dxa"/>
+            <w:vAlign w:val="bottom"/>
+          </w:tcPr>
+          <w:p>
+            <w:pPr>
+              <w:jc w:val="right"/>
+              <w:rPr>
+                <w:color w:val="000000"/>
+              </w:rPr>
+            </w:pPr>
+            <w:r>
+              <w:rPr>
+                <w:color w:val="000000"/>
+              </w:rPr>
+              <w:t>1,28</w:t>
+            </w:r>
+          </w:p>
+        </w:tc>
+        <w:tc>
+          <w:tcPr>
+            <w:tcW w:w="951" w:type="dxa"/>
+            <w:vAlign w:val="bottom"/>
+          </w:tcPr>
+          <w:p>
+            <w:pPr>
+              <w:jc w:val="right"/>
+              <w:rPr>
+                <w:color w:val="000000"/>
+              </w:rPr>
+            </w:pPr>
+            <w:r>
+              <w:rPr>
+                <w:color w:val="000000"/>
+              </w:rPr>
+              <w:t>2,15</w:t>
+            </w:r>
+          </w:p>
+        </w:tc>
+        <w:tc>
+          <w:tcPr>
+            <w:tcW w:w="951" w:type="dxa"/>
+            <w:vAlign w:val="bottom"/>
+          </w:tcPr>
+          <w:p>
+            <w:pPr>
+              <w:jc w:val="right"/>
+              <w:rPr>
+                <w:color w:val="000000"/>
+              </w:rPr>
+            </w:pPr>
+            <w:r>
+              <w:rPr>
+                <w:color w:val="000000"/>
+              </w:rPr>
+              <w:t>1,26</w:t>
+            </w:r>
+          </w:p>
+        </w:tc>
+        <w:tc>
+          <w:tcPr>
+            <w:tcW w:w="951" w:type="dxa"/>
+            <w:vAlign w:val="bottom"/>
+          </w:tcPr>
+          <w:p>
+            <w:pPr>
+              <w:jc w:val="right"/>
+              <w:rPr>
+                <w:color w:val="000000"/>
+              </w:rPr>
+            </w:pPr>
+            <w:r>
+              <w:rPr>
+                <w:color w:val="000000"/>
+              </w:rPr>
+              <w:t>1,26</w:t>
+            </w:r>
+          </w:p>
+        </w:tc>
+        <w:tc>
+          <w:tcPr>
+            <w:tcW w:w="951" w:type="dxa"/>
+            <w:vAlign w:val="bottom"/>
+          </w:tcPr>
+          <w:p>
+            <w:pPr>
+              <w:jc w:val="right"/>
+              <w:rPr>
+                <w:color w:val="000000"/>
+              </w:rPr>
+            </w:pPr>
+            <w:r>
+              <w:rPr>
+                <w:color w:val="000000"/>
+              </w:rPr>
+              <w:t>1,28</w:t>
+            </w:r>
+          </w:p>
+        </w:tc>
+        <w:tc>
+          <w:tcPr>
+            <w:tcW w:w="957" w:type="dxa"/>
+            <w:vAlign w:val="bottom"/>
+          </w:tcPr>
+          <w:p>
+            <w:pPr>
+              <w:jc w:val="right"/>
+              <w:rPr>
+                <w:color w:val="000000"/>
+              </w:rPr>
+            </w:pPr>
+            <w:r>
+              <w:rPr>
+                <w:color w:val="000000"/>
+              </w:rPr>
+              <w:t>1,468571</w:t>
+            </w:r>
+          </w:p>
+        </w:tc>
+      </w:tr>
+      <w:tr>
+        <w:tc>
+          <w:tcPr>
+            <w:tcW w:w="1739" w:type="dxa"/>
+          </w:tcPr>
+          <w:p>
+            <w:pPr>
+              <w:pStyle w:val="Tabale"/>
+            </w:pPr>
+            <w:r>
+              <w:t>Vehicle</w:t>
+            </w:r>
+          </w:p>
+        </w:tc>
+        <w:tc>
+          <w:tcPr>
+            <w:tcW w:w="950" w:type="dxa"/>
+            <w:vAlign w:val="bottom"/>
+          </w:tcPr>
+          <w:p>
+            <w:pPr>
+              <w:jc w:val="right"/>
+              <w:rPr>
+                <w:color w:val="000000"/>
+              </w:rPr>
+            </w:pPr>
+            <w:r>
+              <w:rPr>
+                <w:color w:val="000000"/>
+              </w:rPr>
+              <w:t>0,23</w:t>
+            </w:r>
+          </w:p>
+        </w:tc>
+        <w:tc>
+          <w:tcPr>
+            <w:tcW w:w="950" w:type="dxa"/>
+            <w:vAlign w:val="bottom"/>
+          </w:tcPr>
+          <w:p>
+            <w:pPr>
+              <w:jc w:val="right"/>
+              <w:rPr>
+                <w:color w:val="000000"/>
+              </w:rPr>
+            </w:pPr>
+            <w:r>
+              <w:rPr>
+                <w:color w:val="000000"/>
+              </w:rPr>
+              <w:t>0,21</w:t>
+            </w:r>
+          </w:p>
+        </w:tc>
+        <w:tc>
+          <w:tcPr>
+            <w:tcW w:w="950" w:type="dxa"/>
+            <w:vAlign w:val="bottom"/>
+          </w:tcPr>
+          <w:p>
+            <w:pPr>
+              <w:jc w:val="right"/>
+              <w:rPr>
+                <w:color w:val="000000"/>
+              </w:rPr>
+            </w:pPr>
+            <w:r>
+              <w:rPr>
+                <w:color w:val="000000"/>
+              </w:rPr>
+              <w:t>0,18</w:t>
+            </w:r>
+          </w:p>
+        </w:tc>
+        <w:tc>
+          <w:tcPr>
+            <w:tcW w:w="951" w:type="dxa"/>
+            <w:vAlign w:val="bottom"/>
+          </w:tcPr>
+          <w:p>
+            <w:pPr>
+              <w:jc w:val="right"/>
+              <w:rPr>
+                <w:color w:val="000000"/>
+              </w:rPr>
+            </w:pPr>
+            <w:r>
+              <w:rPr>
+                <w:color w:val="000000"/>
+              </w:rPr>
+              <w:t>0,56</w:t>
+            </w:r>
+          </w:p>
+        </w:tc>
+        <w:tc>
+          <w:tcPr>
+            <w:tcW w:w="951" w:type="dxa"/>
+            <w:vAlign w:val="bottom"/>
+          </w:tcPr>
+          <w:p>
+            <w:pPr>
+              <w:jc w:val="right"/>
+              <w:rPr>
+                <w:color w:val="000000"/>
+              </w:rPr>
+            </w:pPr>
+            <w:r>
+              <w:rPr>
+                <w:color w:val="000000"/>
+              </w:rPr>
+              <w:t>0,18</w:t>
+            </w:r>
+          </w:p>
+        </w:tc>
+        <w:tc>
+          <w:tcPr>
+            <w:tcW w:w="951" w:type="dxa"/>
+            <w:vAlign w:val="bottom"/>
+          </w:tcPr>
+          <w:p>
+            <w:pPr>
+              <w:jc w:val="right"/>
+              <w:rPr>
+                <w:color w:val="000000"/>
+              </w:rPr>
+            </w:pPr>
+            <w:r>
+              <w:rPr>
+                <w:color w:val="000000"/>
+              </w:rPr>
+              <w:t>0,19</w:t>
+            </w:r>
+          </w:p>
+        </w:tc>
+        <w:tc>
+          <w:tcPr>
+            <w:tcW w:w="951" w:type="dxa"/>
+            <w:vAlign w:val="bottom"/>
+          </w:tcPr>
+          <w:p>
+            <w:pPr>
+              <w:jc w:val="right"/>
+              <w:rPr>
+                <w:color w:val="000000"/>
+              </w:rPr>
+            </w:pPr>
+            <w:r>
+              <w:rPr>
+                <w:color w:val="000000"/>
+              </w:rPr>
+              <w:t>0,18</w:t>
+            </w:r>
+          </w:p>
+        </w:tc>
+        <w:tc>
+          <w:tcPr>
+            <w:tcW w:w="957" w:type="dxa"/>
+            <w:vAlign w:val="bottom"/>
+          </w:tcPr>
+          <w:p>
+            <w:pPr>
+              <w:jc w:val="right"/>
+              <w:rPr>
+                <w:color w:val="000000"/>
+              </w:rPr>
+            </w:pPr>
+            <w:r>
+              <w:rPr>
+                <w:color w:val="000000"/>
+              </w:rPr>
+              <w:t>0,247143</w:t>
+            </w:r>
+          </w:p>
+        </w:tc>
+      </w:tr>
+    </w:tbl>
+    <w:p>
+      <w:pPr>
+        <w:pStyle w:val="0Bezny"/>
+      </w:pPr>
+    </w:p>
+    <w:tbl>
+      <w:tblPr>
+        <w:tblStyle w:val="TableGrid"/>
+        <w:tblW w:w="5000" w:type="pct"/>
+        <w:tblLook w:val="04A0" w:firstRow="1" w:lastRow="0" w:firstColumn="1" w:lastColumn="0" w:noHBand="0" w:noVBand="1"/>
+      </w:tblPr>
+      <w:tblGrid>
+        <w:gridCol w:w="1744"/>
+        <w:gridCol w:w="846"/>
+        <w:gridCol w:w="846"/>
+        <w:gridCol w:w="846"/>
+        <w:gridCol w:w="846"/>
+        <w:gridCol w:w="845"/>
+        <w:gridCol w:w="845"/>
+        <w:gridCol w:w="845"/>
+        <w:gridCol w:w="829"/>
+        <w:gridCol w:w="858"/>
+      </w:tblGrid>
+      <w:tr>
+        <w:trPr>
+          <w:cantSplit/>
+          <w:trHeight w:val="1134"/>
+        </w:trPr>
+        <w:tc>
+          <w:tcPr>
+            <w:tcW w:w="932" w:type="pct"/>
+          </w:tcPr>
+          <w:p>
+            <w:pPr>
+              <w:spacing w:after="0" w:line="240" w:lineRule="auto"/>
+              <w:rPr>
+                <w:sz w:val="20"/>
+                <w:lang w:val="cs-CZ"/>
+              </w:rPr>
+            </w:pPr>
+            <w:r>
+              <w:rPr>
+                <w:sz w:val="20"/>
+                <w:lang w:val="cs-CZ"/>
+              </w:rPr>
+              <w:t>Tabulka</w:t>
+            </w:r>
+            <w:r>
+              <w:rPr>
+                <w:sz w:val="20"/>
+                <w:lang w:val="cs-CZ"/>
+              </w:rPr>
+              <w:t xml:space="preserve"> s enginem InnoDB</w:t>
+            </w:r>
+          </w:p>
+        </w:tc>
+        <w:tc>
+          <w:tcPr>
+            <w:tcW w:w="452" w:type="pct"/>
+          </w:tcPr>
+          <w:p>
+            <w:pPr>
+              <w:spacing w:after="0" w:line="240" w:lineRule="auto"/>
+              <w:rPr>
+                <w:sz w:val="20"/>
+                <w:lang w:val="cs-CZ"/>
+              </w:rPr>
+            </w:pPr>
+            <w:r>
+              <w:rPr>
+                <w:sz w:val="20"/>
+                <w:lang w:val="cs-CZ"/>
+              </w:rPr>
+              <w:t>Měření 1 [s]</w:t>
+            </w:r>
+          </w:p>
+        </w:tc>
+        <w:tc>
+          <w:tcPr>
+            <w:tcW w:w="452" w:type="pct"/>
+          </w:tcPr>
+          <w:p>
+            <w:pPr>
+              <w:spacing w:after="0" w:line="240" w:lineRule="auto"/>
+              <w:rPr>
+                <w:sz w:val="20"/>
+                <w:lang w:val="cs-CZ"/>
+              </w:rPr>
+            </w:pPr>
+            <w:r>
+              <w:rPr>
+                <w:sz w:val="20"/>
+                <w:lang w:val="cs-CZ"/>
+              </w:rPr>
+              <w:t>Měření 2 [s]</w:t>
+            </w:r>
+          </w:p>
+        </w:tc>
+        <w:tc>
+          <w:tcPr>
+            <w:tcW w:w="452" w:type="pct"/>
+          </w:tcPr>
+          <w:p>
+            <w:pPr>
+              <w:spacing w:after="0" w:line="240" w:lineRule="auto"/>
+              <w:rPr>
+                <w:sz w:val="20"/>
+                <w:lang w:val="cs-CZ"/>
+              </w:rPr>
+            </w:pPr>
+            <w:r>
+              <w:rPr>
+                <w:sz w:val="20"/>
+                <w:lang w:val="cs-CZ"/>
+              </w:rPr>
+              <w:t>Měření 3 [s]</w:t>
+            </w:r>
+          </w:p>
+        </w:tc>
+        <w:tc>
+          <w:tcPr>
+            <w:tcW w:w="452" w:type="pct"/>
+          </w:tcPr>
+          <w:p>
+            <w:pPr>
+              <w:spacing w:after="0" w:line="240" w:lineRule="auto"/>
+              <w:rPr>
+                <w:sz w:val="20"/>
+                <w:lang w:val="cs-CZ"/>
+              </w:rPr>
+            </w:pPr>
+            <w:r>
+              <w:rPr>
+                <w:sz w:val="20"/>
+                <w:lang w:val="cs-CZ"/>
+              </w:rPr>
+              <w:t>Měření 4 [s]</w:t>
+            </w:r>
+          </w:p>
+        </w:tc>
+        <w:tc>
+          <w:tcPr>
+            <w:tcW w:w="452" w:type="pct"/>
+          </w:tcPr>
+          <w:p>
+            <w:pPr>
+              <w:spacing w:after="0" w:line="240" w:lineRule="auto"/>
+              <w:rPr>
+                <w:sz w:val="20"/>
+                <w:lang w:val="cs-CZ"/>
+              </w:rPr>
+            </w:pPr>
+            <w:r>
+              <w:rPr>
+                <w:sz w:val="20"/>
+                <w:lang w:val="cs-CZ"/>
+              </w:rPr>
+              <w:t>Měření 5 [s]</w:t>
+            </w:r>
+          </w:p>
+        </w:tc>
+        <w:tc>
+          <w:tcPr>
+            <w:tcW w:w="452" w:type="pct"/>
+          </w:tcPr>
+          <w:p>
+            <w:pPr>
+              <w:spacing w:after="0" w:line="240" w:lineRule="auto"/>
+              <w:rPr>
+                <w:sz w:val="20"/>
+                <w:lang w:val="cs-CZ"/>
+              </w:rPr>
+            </w:pPr>
+            <w:r>
+              <w:rPr>
+                <w:sz w:val="20"/>
+                <w:lang w:val="cs-CZ"/>
+              </w:rPr>
+              <w:t>Měření 6 [s]</w:t>
+            </w:r>
+          </w:p>
+        </w:tc>
+        <w:tc>
+          <w:tcPr>
+            <w:tcW w:w="452" w:type="pct"/>
+          </w:tcPr>
+          <w:p>
+            <w:pPr>
+              <w:spacing w:after="0" w:line="240" w:lineRule="auto"/>
+              <w:rPr>
+                <w:sz w:val="20"/>
+                <w:lang w:val="cs-CZ"/>
+              </w:rPr>
+            </w:pPr>
+            <w:r>
+              <w:rPr>
+                <w:sz w:val="20"/>
+                <w:lang w:val="cs-CZ"/>
+              </w:rPr>
+              <w:t>Měření 7 [s]</w:t>
+            </w:r>
+          </w:p>
+        </w:tc>
+        <w:tc>
+          <w:tcPr>
+            <w:tcW w:w="443" w:type="pct"/>
+          </w:tcPr>
+          <w:p>
+            <w:pPr>
+              <w:spacing w:after="0" w:line="240" w:lineRule="auto"/>
+              <w:rPr>
+                <w:sz w:val="20"/>
+                <w:lang w:val="cs-CZ"/>
+              </w:rPr>
+            </w:pPr>
+            <w:r>
+              <w:rPr>
+                <w:sz w:val="20"/>
+                <w:lang w:val="cs-CZ"/>
+              </w:rPr>
+              <w:t>Měření 8 [s]</w:t>
+            </w:r>
+          </w:p>
+        </w:tc>
+        <w:tc>
+          <w:tcPr>
+            <w:tcW w:w="459" w:type="pct"/>
+          </w:tcPr>
+          <w:p>
+            <w:pPr>
+              <w:spacing w:after="0" w:line="240" w:lineRule="auto"/>
+              <w:rPr>
+                <w:sz w:val="20"/>
+                <w:lang w:val="cs-CZ"/>
+              </w:rPr>
+            </w:pPr>
+            <w:r>
+              <w:rPr>
+                <w:sz w:val="20"/>
+                <w:lang w:val="cs-CZ"/>
+              </w:rPr>
+              <w:t>Průměr</w:t>
+            </w:r>
+          </w:p>
+          <w:p>
+            <w:pPr>
+              <w:spacing w:after="0" w:line="240" w:lineRule="auto"/>
+              <w:rPr>
+                <w:sz w:val="20"/>
+                <w:lang w:val="cs-CZ"/>
+              </w:rPr>
+            </w:pPr>
+            <w:r>
+              <w:rPr>
+                <w:sz w:val="20"/>
+                <w:lang w:val="cs-CZ"/>
+              </w:rPr>
+              <w:t>[s]</w:t>
+            </w:r>
+          </w:p>
+        </w:tc>
+      </w:tr>
+      <w:tr>
+        <w:trPr>
+          <w:cantSplit/>
+        </w:trPr>
+        <w:tc>
+          <w:tcPr>
+            <w:tcW w:w="932" w:type="pct"/>
+          </w:tcPr>
+          <w:p>
+            <w:pPr>
+              <w:spacing w:after="0" w:line="240" w:lineRule="auto"/>
+              <w:rPr>
+                <w:sz w:val="20"/>
+              </w:rPr>
+            </w:pPr>
+            <w:r>
+              <w:rPr>
+                <w:sz w:val="20"/>
+              </w:rPr>
+              <w:t>Product</w:t>
+            </w:r>
+          </w:p>
+        </w:tc>
+        <w:tc>
+          <w:tcPr>
+            <w:tcW w:w="452" w:type="pct"/>
+          </w:tcPr>
+          <w:p>
+            <w:r>
+              <w:t>47,62</w:t>
+            </w:r>
+          </w:p>
+        </w:tc>
+        <w:tc>
+          <w:tcPr>
+            <w:tcW w:w="452" w:type="pct"/>
+          </w:tcPr>
+          <w:p>
+            <w:r>
+              <w:t>50,45</w:t>
+            </w:r>
+          </w:p>
+        </w:tc>
+        <w:tc>
+          <w:tcPr>
+            <w:tcW w:w="452" w:type="pct"/>
+          </w:tcPr>
+          <w:p>
+            <w:r>
+              <w:t>44,76</w:t>
+            </w:r>
+          </w:p>
+        </w:tc>
+        <w:tc>
+          <w:tcPr>
+            <w:tcW w:w="452" w:type="pct"/>
+          </w:tcPr>
+          <w:p>
+            <w:r>
+              <w:t>45,67</w:t>
+            </w:r>
+          </w:p>
+        </w:tc>
+        <w:tc>
+          <w:tcPr>
+            <w:tcW w:w="452" w:type="pct"/>
+          </w:tcPr>
+          <w:p>
+            <w:r>
+              <w:t>54,37</w:t>
+            </w:r>
+          </w:p>
+        </w:tc>
+        <w:tc>
+          <w:tcPr>
+            <w:tcW w:w="452" w:type="pct"/>
+          </w:tcPr>
+          <w:p>
+            <w:r>
+              <w:t>54,10</w:t>
+            </w:r>
+          </w:p>
+        </w:tc>
+        <w:tc>
+          <w:tcPr>
+            <w:tcW w:w="452" w:type="pct"/>
+          </w:tcPr>
+          <w:p>
+            <w:r>
+              <w:t>51,90</w:t>
+            </w:r>
+          </w:p>
+        </w:tc>
+        <w:tc>
+          <w:tcPr>
+            <w:tcW w:w="443" w:type="pct"/>
+          </w:tcPr>
+          <w:p>
+            <w:r>
+              <w:t>49,84</w:t>
+            </w:r>
+          </w:p>
+        </w:tc>
+        <w:tc>
+          <w:tcPr>
+            <w:tcW w:w="459" w:type="pct"/>
+          </w:tcPr>
+          <w:p>
+            <w:r>
+              <w:t>49,84</w:t>
+            </w:r>
+          </w:p>
+        </w:tc>
+      </w:tr>
+      <w:tr>
+        <w:trPr>
+          <w:cantSplit/>
+        </w:trPr>
+        <w:tc>
+          <w:tcPr>
+            <w:tcW w:w="932" w:type="pct"/>
+          </w:tcPr>
+          <w:p>
+            <w:pPr>
+              <w:spacing w:after="0" w:line="240" w:lineRule="auto"/>
+              <w:rPr>
+                <w:sz w:val="20"/>
+              </w:rPr>
+            </w:pPr>
+            <w:r>
+              <w:rPr>
+                <w:sz w:val="20"/>
+              </w:rPr>
+              <w:t>Product_vehicle</w:t>
+            </w:r>
+          </w:p>
+        </w:tc>
+        <w:tc>
+          <w:tcPr>
+            <w:tcW w:w="452" w:type="pct"/>
+          </w:tcPr>
+          <w:p>
+            <w:r>
+              <w:t>303,00</w:t>
+            </w:r>
+          </w:p>
+        </w:tc>
+        <w:tc>
+          <w:tcPr>
+            <w:tcW w:w="452" w:type="pct"/>
+          </w:tcPr>
+          <w:p>
+            <w:r>
+              <w:t>288,00</w:t>
+            </w:r>
+          </w:p>
+        </w:tc>
+        <w:tc>
+          <w:tcPr>
+            <w:tcW w:w="452" w:type="pct"/>
+          </w:tcPr>
+          <w:p>
+            <w:r>
+              <w:t>281,00</w:t>
+            </w:r>
+          </w:p>
+        </w:tc>
+        <w:tc>
+          <w:tcPr>
+            <w:tcW w:w="452" w:type="pct"/>
+          </w:tcPr>
+          <w:p>
+            <w:r>
+              <w:t>296,00</w:t>
+            </w:r>
+          </w:p>
+        </w:tc>
+        <w:tc>
+          <w:tcPr>
+            <w:tcW w:w="452" w:type="pct"/>
+          </w:tcPr>
+          <w:p>
+            <w:r>
+              <w:t>288,00</w:t>
+            </w:r>
+          </w:p>
+        </w:tc>
+        <w:tc>
+          <w:tcPr>
+            <w:tcW w:w="452" w:type="pct"/>
+          </w:tcPr>
+          <w:p>
+            <w:r>
+              <w:t>316,00</w:t>
+            </w:r>
+          </w:p>
+        </w:tc>
+        <w:tc>
+          <w:tcPr>
+            <w:tcW w:w="452" w:type="pct"/>
+          </w:tcPr>
+          <w:p>
+            <w:r>
+              <w:t>289,00</w:t>
+            </w:r>
+          </w:p>
+        </w:tc>
+        <w:tc>
+          <w:tcPr>
+            <w:tcW w:w="443" w:type="pct"/>
+          </w:tcPr>
+          <w:p>
+            <w:r>
+              <w:t>294,43</w:t>
+            </w:r>
+          </w:p>
+        </w:tc>
+        <w:tc>
+          <w:tcPr>
+            <w:tcW w:w="459" w:type="pct"/>
+          </w:tcPr>
+          <w:p>
+            <w:r>
+              <w:t>294,43</w:t>
+            </w:r>
+          </w:p>
+        </w:tc>
+      </w:tr>
+      <w:tr>
+        <w:trPr>
+          <w:cantSplit/>
+        </w:trPr>
+        <w:tc>
+          <w:tcPr>
+            <w:tcW w:w="932" w:type="pct"/>
+          </w:tcPr>
+          <w:p>
+            <w:pPr>
+              <w:spacing w:after="0" w:line="240" w:lineRule="auto"/>
+              <w:rPr>
+                <w:sz w:val="20"/>
+              </w:rPr>
+            </w:pPr>
+            <w:r>
+              <w:rPr>
+                <w:sz w:val="20"/>
+              </w:rPr>
+              <w:t>Treenode</w:t>
+            </w:r>
+          </w:p>
+        </w:tc>
+        <w:tc>
+          <w:tcPr>
+            <w:tcW w:w="452" w:type="pct"/>
+          </w:tcPr>
+          <w:p>
+            <w:r>
+              <w:t>3,22</w:t>
+            </w:r>
+          </w:p>
+        </w:tc>
+        <w:tc>
+          <w:tcPr>
+            <w:tcW w:w="452" w:type="pct"/>
+          </w:tcPr>
+          <w:p>
+            <w:r>
+              <w:t>1,94</w:t>
+            </w:r>
+          </w:p>
+        </w:tc>
+        <w:tc>
+          <w:tcPr>
+            <w:tcW w:w="452" w:type="pct"/>
+          </w:tcPr>
+          <w:p>
+            <w:r>
+              <w:t>1,58</w:t>
+            </w:r>
+          </w:p>
+        </w:tc>
+        <w:tc>
+          <w:tcPr>
+            <w:tcW w:w="452" w:type="pct"/>
+          </w:tcPr>
+          <w:p>
+            <w:r>
+              <w:t>0,98</w:t>
+            </w:r>
+          </w:p>
+        </w:tc>
+        <w:tc>
+          <w:tcPr>
+            <w:tcW w:w="452" w:type="pct"/>
+          </w:tcPr>
+          <w:p>
+            <w:r>
+              <w:t>1,00</w:t>
+            </w:r>
+          </w:p>
+        </w:tc>
+        <w:tc>
+          <w:tcPr>
+            <w:tcW w:w="452" w:type="pct"/>
+          </w:tcPr>
+          <w:p>
+            <w:r>
+              <w:t>0,55</w:t>
+            </w:r>
+          </w:p>
+        </w:tc>
+        <w:tc>
+          <w:tcPr>
+            <w:tcW w:w="452" w:type="pct"/>
+          </w:tcPr>
+          <w:p>
+            <w:r>
+              <w:t>0,83</w:t>
+            </w:r>
+          </w:p>
+        </w:tc>
+        <w:tc>
+          <w:tcPr>
+            <w:tcW w:w="443" w:type="pct"/>
+          </w:tcPr>
+          <w:p>
+            <w:r>
+              <w:t>1,44</w:t>
+            </w:r>
+          </w:p>
+        </w:tc>
+        <w:tc>
+          <w:tcPr>
+            <w:tcW w:w="459" w:type="pct"/>
+          </w:tcPr>
+          <w:p>
+            <w:r>
+              <w:t>1,44</w:t>
+            </w:r>
+          </w:p>
+        </w:tc>
+      </w:tr>
+      <w:tr>
+        <w:trPr>
+          <w:cantSplit/>
+        </w:trPr>
+        <w:tc>
+          <w:tcPr>
+            <w:tcW w:w="932" w:type="pct"/>
+          </w:tcPr>
+          <w:p>
+            <w:pPr>
+              <w:spacing w:after="0" w:line="240" w:lineRule="auto"/>
+              <w:rPr>
+                <w:sz w:val="20"/>
+              </w:rPr>
+            </w:pPr>
+            <w:r>
+              <w:rPr>
+                <w:sz w:val="20"/>
+              </w:rPr>
+              <w:t>Treenode_product</w:t>
+            </w:r>
+          </w:p>
+        </w:tc>
+        <w:tc>
+          <w:tcPr>
+            <w:tcW w:w="452" w:type="pct"/>
+          </w:tcPr>
+          <w:p>
+            <w:r>
+              <w:t>25,13</w:t>
+            </w:r>
+          </w:p>
+        </w:tc>
+        <w:tc>
+          <w:tcPr>
+            <w:tcW w:w="452" w:type="pct"/>
+          </w:tcPr>
+          <w:p>
+            <w:r>
+              <w:t>27,64</w:t>
+            </w:r>
+          </w:p>
+        </w:tc>
+        <w:tc>
+          <w:tcPr>
+            <w:tcW w:w="452" w:type="pct"/>
+          </w:tcPr>
+          <w:p>
+            <w:r>
+              <w:t>25,57</w:t>
+            </w:r>
+          </w:p>
+        </w:tc>
+        <w:tc>
+          <w:tcPr>
+            <w:tcW w:w="452" w:type="pct"/>
+          </w:tcPr>
+          <w:p>
+            <w:r>
+              <w:t>23,15</w:t>
+            </w:r>
+          </w:p>
+        </w:tc>
+        <w:tc>
+          <w:tcPr>
+            <w:tcW w:w="452" w:type="pct"/>
+          </w:tcPr>
+          <w:p>
+            <w:r>
+              <w:t>24,90</w:t>
+            </w:r>
+          </w:p>
+        </w:tc>
+        <w:tc>
+          <w:tcPr>
+            <w:tcW w:w="452" w:type="pct"/>
+          </w:tcPr>
+          <w:p>
+            <w:r>
+              <w:t>25,41</w:t>
+            </w:r>
+          </w:p>
+        </w:tc>
+        <w:tc>
+          <w:tcPr>
+            <w:tcW w:w="452" w:type="pct"/>
+          </w:tcPr>
+          <w:p>
+            <w:r>
+              <w:t>28,58</w:t>
+            </w:r>
+          </w:p>
+        </w:tc>
+        <w:tc>
+          <w:tcPr>
+            <w:tcW w:w="443" w:type="pct"/>
+          </w:tcPr>
+          <w:p>
+            <w:r>
+              <w:t>25,77</w:t>
+            </w:r>
+          </w:p>
+        </w:tc>
+        <w:tc>
+          <w:tcPr>
+            <w:tcW w:w="459" w:type="pct"/>
+          </w:tcPr>
+          <w:p>
+            <w:r>
+              <w:t>25,77</w:t>
+            </w:r>
+          </w:p>
+        </w:tc>
+      </w:tr>
+      <w:tr>
+        <w:trPr>
+          <w:cantSplit/>
+        </w:trPr>
+        <w:tc>
+          <w:tcPr>
+            <w:tcW w:w="932" w:type="pct"/>
+          </w:tcPr>
+          <w:p>
+            <w:pPr>
+              <w:spacing w:after="0" w:line="240" w:lineRule="auto"/>
+              <w:rPr>
+                <w:sz w:val="20"/>
+              </w:rPr>
+            </w:pPr>
+            <w:r>
+              <w:rPr>
+                <w:sz w:val="20"/>
+              </w:rPr>
+              <w:t>Vehicle</w:t>
+            </w:r>
+          </w:p>
+        </w:tc>
+        <w:tc>
+          <w:tcPr>
+            <w:tcW w:w="452" w:type="pct"/>
+          </w:tcPr>
+          <w:p>
+            <w:r>
+              <w:t>1,83</w:t>
+            </w:r>
+          </w:p>
+        </w:tc>
+        <w:tc>
+          <w:tcPr>
+            <w:tcW w:w="452" w:type="pct"/>
+          </w:tcPr>
+          <w:p>
+            <w:r>
+              <w:t>0,82</w:t>
+            </w:r>
+          </w:p>
+        </w:tc>
+        <w:tc>
+          <w:tcPr>
+            <w:tcW w:w="452" w:type="pct"/>
+          </w:tcPr>
+          <w:p>
+            <w:r>
+              <w:t>1,19</w:t>
+            </w:r>
+          </w:p>
+        </w:tc>
+        <w:tc>
+          <w:tcPr>
+            <w:tcW w:w="452" w:type="pct"/>
+          </w:tcPr>
+          <w:p>
+            <w:r>
+              <w:t>0,77</w:t>
+            </w:r>
+          </w:p>
+        </w:tc>
+        <w:tc>
+          <w:tcPr>
+            <w:tcW w:w="452" w:type="pct"/>
+          </w:tcPr>
+          <w:p>
+            <w:r>
+              <w:t>1,06</w:t>
+            </w:r>
+          </w:p>
+        </w:tc>
+        <w:tc>
+          <w:tcPr>
+            <w:tcW w:w="452" w:type="pct"/>
+          </w:tcPr>
+          <w:p>
+            <w:r>
+              <w:t>0,95</w:t>
+            </w:r>
+          </w:p>
+        </w:tc>
+        <w:tc>
+          <w:tcPr>
+            <w:tcW w:w="452" w:type="pct"/>
+          </w:tcPr>
+          <w:p>
+            <w:r>
+              <w:t>2,31</w:t>
+            </w:r>
+          </w:p>
+        </w:tc>
+        <w:tc>
+          <w:tcPr>
+            <w:tcW w:w="443" w:type="pct"/>
+          </w:tcPr>
+          <w:p>
+            <w:r>
+              <w:t>1,28</w:t>
+            </w:r>
+          </w:p>
+        </w:tc>
+        <w:tc>
+          <w:tcPr>
+            <w:tcW w:w="459" w:type="pct"/>
+          </w:tcPr>
+          <w:p>
+            <w:r>
+              <w:t>1,28</w:t>
+            </w:r>
+          </w:p>
+        </w:tc>
+      </w:tr>
+    </w:tbl>
+    <w:p>
+      <w:pPr>
+        <w:pStyle w:val="0Bezny"/>
+      </w:pPr>
+    </w:p>
+    <w:tbl>
+      <w:tblPr>
+        <w:tblStyle w:val="TableGrid"/>
+        <w:tblW w:w="0" w:type="auto"/>
+        <w:tblLook w:val="04A0" w:firstRow="1" w:lastRow="0" w:firstColumn="1" w:lastColumn="0" w:noHBand="0" w:noVBand="1"/>
+      </w:tblPr>
+      <w:tblGrid>
+        <w:gridCol w:w="1739"/>
+        <w:gridCol w:w="950"/>
+        <w:gridCol w:w="950"/>
+        <w:gridCol w:w="950"/>
+        <w:gridCol w:w="951"/>
+        <w:gridCol w:w="951"/>
+        <w:gridCol w:w="951"/>
+        <w:gridCol w:w="951"/>
+        <w:gridCol w:w="957"/>
+      </w:tblGrid>
+      <w:tr>
+        <w:trPr>
+          <w:cantSplit/>
+          <w:trHeight w:val="1134"/>
+        </w:trPr>
+        <w:tc>
+          <w:tcPr>
+            <w:tcW w:w="1739" w:type="dxa"/>
+          </w:tcPr>
+          <w:p>
+            <w:pPr>
+              <w:pStyle w:val="Tabale"/>
+            </w:pPr>
+            <w:r>
+              <w:t xml:space="preserve">Tabulka s enginem </w:t>
+            </w:r>
+            <w:r>
+              <w:t>postgres</w:t>
+            </w:r>
+          </w:p>
+        </w:tc>
+        <w:tc>
+          <w:tcPr>
+            <w:tcW w:w="950" w:type="dxa"/>
+          </w:tcPr>
+          <w:p>
+            <w:pPr>
+              <w:pStyle w:val="Tabale"/>
+              <w:rPr>
+                <w:lang w:val="cs-CZ"/>
+              </w:rPr>
+            </w:pPr>
+            <w:r>
+              <w:t>Měření 1  [s]</w:t>
+            </w:r>
+          </w:p>
+        </w:tc>
+        <w:tc>
+          <w:tcPr>
+            <w:tcW w:w="950" w:type="dxa"/>
+          </w:tcPr>
+          <w:p>
+            <w:pPr>
+              <w:pStyle w:val="Tabale"/>
+            </w:pPr>
+            <w:r>
+              <w:t>Měření 2 [s]</w:t>
+            </w:r>
+          </w:p>
+        </w:tc>
+        <w:tc>
+          <w:tcPr>
+            <w:tcW w:w="950" w:type="dxa"/>
+          </w:tcPr>
+          <w:p>
+            <w:pPr>
+              <w:pStyle w:val="Tabale"/>
+            </w:pPr>
+            <w:r>
+              <w:t>Měření 3 [s]</w:t>
+            </w:r>
+          </w:p>
+        </w:tc>
+        <w:tc>
+          <w:tcPr>
+            <w:tcW w:w="951" w:type="dxa"/>
+          </w:tcPr>
+          <w:p>
+            <w:pPr>
+              <w:pStyle w:val="Tabale"/>
+            </w:pPr>
+            <w:r>
+              <w:t>Měření 4 [s]</w:t>
+            </w:r>
+          </w:p>
+        </w:tc>
+        <w:tc>
+          <w:tcPr>
+            <w:tcW w:w="951" w:type="dxa"/>
+          </w:tcPr>
+          <w:p>
+            <w:pPr>
+              <w:pStyle w:val="Tabale"/>
+            </w:pPr>
+            <w:r>
+              <w:t>Měření 5 [s]</w:t>
+            </w:r>
+          </w:p>
+        </w:tc>
+        <w:tc>
+          <w:tcPr>
+            <w:tcW w:w="951" w:type="dxa"/>
+          </w:tcPr>
+          <w:p>
+            <w:pPr>
+              <w:pStyle w:val="Tabale"/>
+            </w:pPr>
+            <w:r>
+              <w:t>Měření 6 [s]</w:t>
+            </w:r>
+          </w:p>
+        </w:tc>
+        <w:tc>
+          <w:tcPr>
+            <w:tcW w:w="951" w:type="dxa"/>
+          </w:tcPr>
+          <w:p>
+            <w:pPr>
+              <w:pStyle w:val="Tabale"/>
+            </w:pPr>
+            <w:r>
+              <w:t>Měření 7 [s]</w:t>
+            </w:r>
+          </w:p>
+        </w:tc>
+        <w:tc>
+          <w:tcPr>
+            <w:tcW w:w="957" w:type="dxa"/>
+          </w:tcPr>
+          <w:p>
+            <w:pPr>
+              <w:pStyle w:val="Tabale"/>
+            </w:pPr>
+            <w:r>
+              <w:t>Průměr</w:t>
+            </w:r>
+          </w:p>
+          <w:p>
+            <w:pPr>
+              <w:pStyle w:val="Tabale"/>
+            </w:pPr>
+            <w:r>
+              <w:t>[s]</w:t>
+            </w:r>
+          </w:p>
+        </w:tc>
+      </w:tr>
+      <w:tr>
+        <w:tc>
+          <w:tcPr>
+            <w:tcW w:w="1739" w:type="dxa"/>
+          </w:tcPr>
+          <w:p>
+            <w:pPr>
+              <w:pStyle w:val="Tabale"/>
+            </w:pPr>
+            <w:r>
+              <w:t>Product</w:t>
+            </w:r>
+          </w:p>
+        </w:tc>
+        <w:tc>
+          <w:tcPr>
+            <w:tcW w:w="950" w:type="dxa"/>
+          </w:tcPr>
+          <w:p>
+            <w:r>
+              <w:t>18,34</w:t>
+            </w:r>
+          </w:p>
+        </w:tc>
+        <w:tc>
+          <w:tcPr>
+            <w:tcW w:w="950" w:type="dxa"/>
+          </w:tcPr>
+          <w:p>
+            <w:r>
+              <w:t>17,62</w:t>
+            </w:r>
+          </w:p>
+        </w:tc>
+        <w:tc>
+          <w:tcPr>
+            <w:tcW w:w="950" w:type="dxa"/>
+          </w:tcPr>
+          <w:p>
+            <w:r>
+              <w:t>14,46</w:t>
+            </w:r>
+          </w:p>
+        </w:tc>
+        <w:tc>
+          <w:tcPr>
+            <w:tcW w:w="951" w:type="dxa"/>
+          </w:tcPr>
+          <w:p>
+            <w:r>
+              <w:t>15,50</w:t>
+            </w:r>
+          </w:p>
+        </w:tc>
+        <w:tc>
+          <w:tcPr>
+            <w:tcW w:w="951" w:type="dxa"/>
+          </w:tcPr>
+          <w:p>
+            <w:r>
+              <w:t>16,21</w:t>
+            </w:r>
+          </w:p>
+        </w:tc>
+        <w:tc>
+          <w:tcPr>
+            <w:tcW w:w="951" w:type="dxa"/>
+          </w:tcPr>
+          <w:p>
+            <w:r>
+              <w:t>15,07</w:t>
+            </w:r>
+          </w:p>
+        </w:tc>
+        <w:tc>
+          <w:tcPr>
+            <w:tcW w:w="951" w:type="dxa"/>
+          </w:tcPr>
+          <w:p>
+            <w:r>
+              <w:t>20,77</w:t>
+            </w:r>
+          </w:p>
+        </w:tc>
+        <w:tc>
+          <w:tcPr>
+            <w:tcW w:w="957" w:type="dxa"/>
+          </w:tcPr>
+          <w:p>
+            <w:r>
+              <w:t>16,85</w:t>
+            </w:r>
+          </w:p>
+        </w:tc>
+      </w:tr>
+      <w:tr>
+        <w:tc>
+          <w:tcPr>
+            <w:tcW w:w="1739" w:type="dxa"/>
+          </w:tcPr>
+          <w:p>
+            <w:pPr>
+              <w:pStyle w:val="Tabale"/>
+            </w:pPr>
+            <w:r>
+              <w:t>Product_vehicle</w:t>
+            </w:r>
+          </w:p>
+        </w:tc>
+        <w:tc>
+          <w:tcPr>
+            <w:tcW w:w="950" w:type="dxa"/>
+          </w:tcPr>
+          <w:p>
+            <w:r>
+              <w:t>84,35</w:t>
+            </w:r>
+          </w:p>
+        </w:tc>
+        <w:tc>
+          <w:tcPr>
+            <w:tcW w:w="950" w:type="dxa"/>
+          </w:tcPr>
+          <w:p>
+            <w:r>
+              <w:t>94,90</w:t>
+            </w:r>
+          </w:p>
+        </w:tc>
+        <w:tc>
+          <w:tcPr>
+            <w:tcW w:w="950" w:type="dxa"/>
+          </w:tcPr>
+          <w:p>
+            <w:r>
+              <w:t>84,51</w:t>
+            </w:r>
+          </w:p>
+        </w:tc>
+        <w:tc>
+          <w:tcPr>
+            <w:tcW w:w="951" w:type="dxa"/>
+          </w:tcPr>
+          <w:p>
+            <w:r>
+              <w:t>84,04</w:t>
+            </w:r>
+          </w:p>
+        </w:tc>
+        <w:tc>
+          <w:tcPr>
+            <w:tcW w:w="951" w:type="dxa"/>
+          </w:tcPr>
+          <w:p>
+            <w:r>
+              <w:t>79,61</w:t>
+            </w:r>
+          </w:p>
+        </w:tc>
+        <w:tc>
+          <w:tcPr>
+            <w:tcW w:w="951" w:type="dxa"/>
+          </w:tcPr>
+          <w:p>
+            <w:r>
+              <w:t>76,79</w:t>
+            </w:r>
+          </w:p>
+        </w:tc>
+        <w:tc>
+          <w:tcPr>
+            <w:tcW w:w="951" w:type="dxa"/>
+          </w:tcPr>
+          <w:p>
+            <w:r>
+              <w:t>91,27</w:t>
+            </w:r>
+          </w:p>
+        </w:tc>
+        <w:tc>
+          <w:tcPr>
+            <w:tcW w:w="957" w:type="dxa"/>
+          </w:tcPr>
+          <w:p>
+            <w:r>
+              <w:t>85,07</w:t>
+            </w:r>
+          </w:p>
+        </w:tc>
+      </w:tr>
+      <w:tr>
+        <w:tc>
+          <w:tcPr>
+            <w:tcW w:w="1739" w:type="dxa"/>
+          </w:tcPr>
+          <w:p>
+            <w:pPr>
+              <w:pStyle w:val="Tabale"/>
+            </w:pPr>
+            <w:r>
+              <w:t>Treenode</w:t>
+            </w:r>
+          </w:p>
+        </w:tc>
+        <w:tc>
+          <w:tcPr>
+            <w:tcW w:w="950" w:type="dxa"/>
+          </w:tcPr>
+          <w:p>
+            <w:r>
+              <w:t>0,23</w:t>
+            </w:r>
+          </w:p>
+        </w:tc>
+        <w:tc>
+          <w:tcPr>
+            <w:tcW w:w="950" w:type="dxa"/>
+          </w:tcPr>
+          <w:p>
+            <w:r>
+              <w:t>0,26</w:t>
+            </w:r>
+          </w:p>
+        </w:tc>
+        <w:tc>
+          <w:tcPr>
+            <w:tcW w:w="950" w:type="dxa"/>
+          </w:tcPr>
+          <w:p>
+            <w:r>
+              <w:t>0,20</w:t>
+            </w:r>
+          </w:p>
+        </w:tc>
+        <w:tc>
+          <w:tcPr>
+            <w:tcW w:w="951" w:type="dxa"/>
+          </w:tcPr>
+          <w:p>
+            <w:r>
+              <w:t>0,41</w:t>
+            </w:r>
+          </w:p>
+        </w:tc>
+        <w:tc>
+          <w:tcPr>
+            <w:tcW w:w="951" w:type="dxa"/>
+          </w:tcPr>
+          <w:p>
+            <w:r>
+              <w:t>0,21</w:t>
+            </w:r>
+          </w:p>
+        </w:tc>
+        <w:tc>
+          <w:tcPr>
+            <w:tcW w:w="951" w:type="dxa"/>
+          </w:tcPr>
+          <w:p>
+            <w:r>
+              <w:t>0,20</w:t>
+            </w:r>
+          </w:p>
+        </w:tc>
+        <w:tc>
+          <w:tcPr>
+            <w:tcW w:w="951" w:type="dxa"/>
+          </w:tcPr>
+          <w:p>
+            <w:r>
+              <w:t>0,20</w:t>
+            </w:r>
+          </w:p>
+        </w:tc>
+        <w:tc>
+          <w:tcPr>
+            <w:tcW w:w="957" w:type="dxa"/>
+          </w:tcPr>
+          <w:p>
+            <w:r>
+              <w:t>0,25</w:t>
+            </w:r>
+          </w:p>
+        </w:tc>
+      </w:tr>
+      <w:tr>
+        <w:tc>
+          <w:tcPr>
+            <w:tcW w:w="1739" w:type="dxa"/>
+          </w:tcPr>
+          <w:p>
+            <w:pPr>
+              <w:pStyle w:val="Tabale"/>
+            </w:pPr>
+            <w:r>
+              <w:t>Treenode_product</w:t>
+            </w:r>
+          </w:p>
+        </w:tc>
+        <w:tc>
+          <w:tcPr>
+            <w:tcW w:w="950" w:type="dxa"/>
+          </w:tcPr>
+          <w:p>
+            <w:r>
+              <w:t>3,38</w:t>
+            </w:r>
+          </w:p>
+        </w:tc>
+        <w:tc>
+          <w:tcPr>
+            <w:tcW w:w="950" w:type="dxa"/>
+          </w:tcPr>
+          <w:p>
+            <w:r>
+              <w:t>3,64</w:t>
+            </w:r>
+          </w:p>
+        </w:tc>
+        <w:tc>
+          <w:tcPr>
+            <w:tcW w:w="950" w:type="dxa"/>
+          </w:tcPr>
+          <w:p>
+            <w:r>
+              <w:t>3,21</w:t>
+            </w:r>
+          </w:p>
+        </w:tc>
+        <w:tc>
+          <w:tcPr>
+            <w:tcW w:w="951" w:type="dxa"/>
+          </w:tcPr>
+          <w:p>
+            <w:r>
+              <w:t>3,39</w:t>
+            </w:r>
+          </w:p>
+        </w:tc>
+        <w:tc>
+          <w:tcPr>
+            <w:tcW w:w="951" w:type="dxa"/>
+          </w:tcPr>
+          <w:p>
+            <w:r>
+              <w:t>3,72</w:t>
+            </w:r>
+          </w:p>
+        </w:tc>
+        <w:tc>
+          <w:tcPr>
+            <w:tcW w:w="951" w:type="dxa"/>
+          </w:tcPr>
+          <w:p>
+            <w:r>
+              <w:t>3,35</w:t>
+            </w:r>
+          </w:p>
+        </w:tc>
+        <w:tc>
+          <w:tcPr>
+            <w:tcW w:w="951" w:type="dxa"/>
+          </w:tcPr>
+          <w:p>
+            <w:r>
+              <w:t>2,95</w:t>
+            </w:r>
+          </w:p>
+        </w:tc>
+        <w:tc>
+          <w:tcPr>
+            <w:tcW w:w="957" w:type="dxa"/>
+          </w:tcPr>
+          <w:p>
+            <w:r>
+              <w:t>3,38</w:t>
+            </w:r>
+          </w:p>
+        </w:tc>
+      </w:tr>
+      <w:tr>
+        <w:tc>
+          <w:tcPr>
+            <w:tcW w:w="1739" w:type="dxa"/>
+          </w:tcPr>
+          <w:p>
+            <w:pPr>
+              <w:pStyle w:val="Tabale"/>
+            </w:pPr>
+            <w:r>
+              <w:t>Vehicle</w:t>
+            </w:r>
+          </w:p>
+        </w:tc>
+        <w:tc>
+          <w:tcPr>
+            <w:tcW w:w="950" w:type="dxa"/>
+          </w:tcPr>
+          <w:p>
+            <w:r>
+              <w:t>0,33</w:t>
+            </w:r>
+          </w:p>
+        </w:tc>
+        <w:tc>
+          <w:tcPr>
+            <w:tcW w:w="950" w:type="dxa"/>
+          </w:tcPr>
+          <w:p>
+            <w:r>
+              <w:t>0,30</w:t>
+            </w:r>
+          </w:p>
+        </w:tc>
+        <w:tc>
+          <w:tcPr>
+            <w:tcW w:w="950" w:type="dxa"/>
+          </w:tcPr>
+          <w:p>
+            <w:r>
+              <w:t>0,32</w:t>
+            </w:r>
+          </w:p>
+        </w:tc>
+        <w:tc>
+          <w:tcPr>
+            <w:tcW w:w="951" w:type="dxa"/>
+          </w:tcPr>
+          <w:p>
+            <w:r>
+              <w:t>0,33</w:t>
+            </w:r>
+          </w:p>
+        </w:tc>
+        <w:tc>
+          <w:tcPr>
+            <w:tcW w:w="951" w:type="dxa"/>
+          </w:tcPr>
+          <w:p>
+            <w:r>
+              <w:t>0,35</w:t>
+            </w:r>
+          </w:p>
+        </w:tc>
+        <w:tc>
+          <w:tcPr>
+            <w:tcW w:w="951" w:type="dxa"/>
+          </w:tcPr>
+          <w:p>
+            <w:r>
+              <w:t>0,33</w:t>
+            </w:r>
+          </w:p>
+        </w:tc>
+        <w:tc>
+          <w:tcPr>
+            <w:tcW w:w="951" w:type="dxa"/>
+          </w:tcPr>
+          <w:p>
+            <w:r>
+              <w:t>0,29</w:t>
+            </w:r>
+          </w:p>
+        </w:tc>
+        <w:tc>
+          <w:tcPr>
+            <w:tcW w:w="957" w:type="dxa"/>
+          </w:tcPr>
+          <w:p>
+            <w:r>
+              <w:t>0,32</w:t>
+            </w:r>
+          </w:p>
+        </w:tc>
+      </w:tr>
+    </w:tbl>
+    <w:p>
+      <w:pPr>
+        <w:pStyle w:val="0Bezny"/>
+      </w:pPr>
+    </w:p>
+    <w:p>
+      <w:pPr>
+        <w:pStyle w:val="0Bezny"/>
+      </w:pPr>
+      <w:r>
+        <w:t>Po sečtení všech průměrných dob načítání vyšlo: jo a jak jsem to spočítal?</w:t>
+      </w:r>
+    </w:p>
+    <w:tbl>
+      <w:tblPr>
+        <w:tblStyle w:val="TableGrid"/>
+        <w:tblW w:w="0" w:type="auto"/>
+        <w:tblLook w:val="04A0" w:firstRow="1" w:lastRow="0" w:firstColumn="1" w:lastColumn="0" w:noHBand="0" w:noVBand="1"/>
+      </w:tblPr>
+      <w:tblGrid>
+        <w:gridCol w:w="1129"/>
+        <w:gridCol w:w="5104"/>
+        <w:gridCol w:w="3117"/>
+      </w:tblGrid>
+      <w:tr>
+        <w:tc>
+          <w:tcPr>
+            <w:tcW w:w="1129" w:type="dxa"/>
+          </w:tcPr>
+          <w:p>
+            <w:pPr>
+              <w:pStyle w:val="0Bezny"/>
+            </w:pPr>
+            <w:r>
+              <w:t>Pořadí</w:t>
+            </w:r>
+          </w:p>
+        </w:tc>
+        <w:tc>
+          <w:tcPr>
+            <w:tcW w:w="5104" w:type="dxa"/>
+          </w:tcPr>
+          <w:p>
+            <w:pPr>
+              <w:pStyle w:val="0Bezny"/>
+            </w:pPr>
+            <w:r>
+              <w:t>Engine</w:t>
+            </w:r>
+          </w:p>
+        </w:tc>
+        <w:tc>
+          <w:tcPr>
+            <w:tcW w:w="3117" w:type="dxa"/>
+          </w:tcPr>
+          <w:p>
+            <w:pPr>
+              <w:pStyle w:val="0Bezny"/>
+            </w:pPr>
+            <w:r>
+              <w:t>Průměrná doba načtení všech tabulek</w:t>
+            </w:r>
+          </w:p>
+        </w:tc>
+      </w:tr>
+      <w:tr>
+        <w:tc>
+          <w:tcPr>
+            <w:tcW w:w="1129" w:type="dxa"/>
+          </w:tcPr>
+          <w:p>
+            <w:pPr>
+              <w:pStyle w:val="0Bezny"/>
+            </w:pPr>
+            <w:r>
+              <w:t>1.</w:t>
+            </w:r>
+          </w:p>
+        </w:tc>
+        <w:tc>
+          <w:tcPr>
+            <w:tcW w:w="5104" w:type="dxa"/>
+          </w:tcPr>
+          <w:p>
+            <w:pPr>
+              <w:pStyle w:val="0Bezny"/>
+            </w:pPr>
+            <w:r>
+              <w:t>MEMORY</w:t>
+            </w:r>
+          </w:p>
+        </w:tc>
+        <w:tc>
+          <w:tcPr>
+            <w:tcW w:w="3117" w:type="dxa"/>
+          </w:tcPr>
+          <w:p>
+            <w:pPr>
+              <w:pStyle w:val="0Bezny"/>
+            </w:pPr>
+            <w:r>
+              <w:t>59,36 vteřin</w:t>
+            </w:r>
+          </w:p>
+        </w:tc>
+      </w:tr>
+      <w:tr>
+        <w:tc>
+          <w:tcPr>
+            <w:tcW w:w="1129" w:type="dxa"/>
+          </w:tcPr>
+          <w:p>
+            <w:pPr>
+              <w:pStyle w:val="0Bezny"/>
+            </w:pPr>
+            <w:r>
+              <w:t>2.</w:t>
+            </w:r>
+          </w:p>
+        </w:tc>
+        <w:tc>
+          <w:tcPr>
+            <w:tcW w:w="5104" w:type="dxa"/>
+          </w:tcPr>
+          <w:p>
+            <w:pPr>
+              <w:pStyle w:val="0Bezny"/>
+            </w:pPr>
+            <w:r>
+              <w:t>Aria</w:t>
+            </w:r>
+          </w:p>
+        </w:tc>
+        <w:tc>
+          <w:tcPr>
+            <w:tcW w:w="3117" w:type="dxa"/>
+          </w:tcPr>
+          <w:p>
+            <w:pPr>
+              <w:pStyle w:val="0Bezny"/>
+            </w:pPr>
+            <w:r>
+              <w:t>60,43 vteřin</w:t>
+            </w:r>
+          </w:p>
+        </w:tc>
+      </w:tr>
+      <w:tr>
+        <w:tc>
+          <w:tcPr>
+            <w:tcW w:w="1129" w:type="dxa"/>
+          </w:tcPr>
+          <w:p>
+            <w:pPr>
+              <w:pStyle w:val="0Bezny"/>
+            </w:pPr>
+            <w:r>
+              <w:t>3.</w:t>
+            </w:r>
+          </w:p>
+        </w:tc>
+        <w:tc>
+          <w:tcPr>
+            <w:tcW w:w="5104" w:type="dxa"/>
+          </w:tcPr>
+          <w:p>
+            <w:pPr>
+              <w:pStyle w:val="0Bezny"/>
+            </w:pPr>
+            <w:r>
+              <w:t>postgre</w:t>
+            </w:r>
+          </w:p>
+        </w:tc>
+        <w:tc>
+          <w:tcPr>
+            <w:tcW w:w="3117" w:type="dxa"/>
+          </w:tcPr>
+          <w:p>
+            <w:pPr>
+              <w:pStyle w:val="0Bezny"/>
+            </w:pPr>
+            <w:r>
+              <w:t>105,86 vteřin</w:t>
+            </w:r>
+          </w:p>
+        </w:tc>
+      </w:tr>
+      <w:tr>
+        <w:tc>
+          <w:tcPr>
+            <w:tcW w:w="1129" w:type="dxa"/>
+          </w:tcPr>
+          <w:p>
+            <w:pPr>
+              <w:pStyle w:val="0Bezny"/>
+            </w:pPr>
+            <w:r>
+              <w:t>4.</w:t>
+            </w:r>
+          </w:p>
+        </w:tc>
+        <w:tc>
+          <w:tcPr>
+            <w:tcW w:w="5104" w:type="dxa"/>
+          </w:tcPr>
+          <w:p>
+            <w:pPr>
+              <w:pStyle w:val="0Bezny"/>
+            </w:pPr>
+            <w:r>
+              <w:t>XtraDB</w:t>
+            </w:r>
+          </w:p>
+        </w:tc>
+        <w:tc>
+          <w:tcPr>
+            <w:tcW w:w="3117" w:type="dxa"/>
+          </w:tcPr>
+          <w:p>
+            <w:pPr>
+              <w:pStyle w:val="0Bezny"/>
+            </w:pPr>
+            <w:r>
+              <w:t>372,75 vteřin</w:t>
+            </w:r>
+          </w:p>
+        </w:tc>
+      </w:tr>
+    </w:tbl>
+    <w:p>
+      <w:pPr>
+        <w:pStyle w:val="0Bezny"/>
+      </w:pPr>
+    </w:p>
+    <w:p>
+      <w:pPr>
+        <w:pStyle w:val="0Bezny"/>
+      </w:pPr>
+      <w:r>
+        <w:t>Okomentovat výsledky</w:t>
+      </w:r>
+    </w:p>
+    <w:p>
+      <w:pPr>
+        <w:pStyle w:val="0Bezny"/>
+      </w:pPr>
+      <w:r>
+        <w:t>Graf?</w:t>
+      </w:r>
+    </w:p>
+    <w:p>
+      <w:pPr>
+        <w:pStyle w:val="N2Cislovany"/>
+      </w:pPr>
+      <w:r>
+        <w:t>Selecty</w:t>
+      </w:r>
+    </w:p>
+    <w:p>
+      <w:pPr>
+        <w:pStyle w:val="N2Cislovany"/>
+      </w:pPr>
+      <w:r>
+        <w:t>Získání počtu produktů v dané kategorii pro dané vozidlo</w:t>
+      </w:r>
+    </w:p>
+    <w:p>
+      <w:pPr>
+        <w:pStyle w:val="0Bezny"/>
+      </w:pPr>
+      <w:r>
+        <w:t>Přesné znění jednotlivých SQL dotazů v příloze</w:t>
+      </w:r>
+    </w:p>
+    <w:p>
+      <w:pPr>
+        <w:spacing w:after="0" w:line="240" w:lineRule="auto"/>
+        <w:jc w:val="both"/>
+      </w:pPr>
+      <w:r>
+        <w:t>Jeden ukázkovej</w:t>
+      </w:r>
+    </w:p>
+    <w:p>
+      <w:pPr>
+        <w:spacing w:after="0" w:line="240" w:lineRule="auto"/>
+        <w:jc w:val="both"/>
+        <w:rPr>
+          <w:rFonts w:eastAsia="Times New Roman"/>
+          <w:color w:val="000000"/>
+          <w:lang w:val="cs-CZ" w:eastAsia="cs-CZ"/>
+        </w:rPr>
+      </w:pPr>
+      <w:r>
+        <w:rPr>
+          <w:rFonts w:eastAsia="Times New Roman"/>
+          <w:color w:val="000000"/>
+          <w:lang w:val="cs-CZ" w:eastAsia="cs-CZ"/>
+        </w:rPr>
+        <w:t>SELECT COUNT(DISTINCT treenode_product.product_id) FROM treenode INNER JOIN treenode_product on treenode_product.treenode_id = treenode.id inner join product_vehicle on treenode_product.product_id = product_vehicle.product_id WHERE treenode_product.treenodetype_id = 1 AND treenode.mptt_min &gt;= -32319 AND treenode.mptt_max &lt;= -32226 AND product_vehicle.vehicle_id = 9117 ;</w:t>
+      </w:r>
+    </w:p>
+    <w:p>
+      <w:pPr>
+        <w:spacing w:after="0" w:line="240" w:lineRule="auto"/>
+        <w:jc w:val="both"/>
+        <w:rPr>
+          <w:rFonts w:eastAsia="Times New Roman"/>
+          <w:color w:val="000000"/>
+          <w:lang w:val="cs-CZ" w:eastAsia="cs-CZ"/>
+        </w:rPr>
+      </w:pPr>
+    </w:p>
+    <w:p>
+      <w:pPr>
+        <w:pStyle w:val="0Bezny"/>
+      </w:pPr>
+      <w:r>
+        <w:t>pro představu jak to vypadá, podrobnosti v příloze</w:t>
+      </w:r>
+    </w:p>
+    <w:tbl>
+      <w:tblPr>
+        <w:tblStyle w:val="TableGrid"/>
+        <w:tblW w:w="0" w:type="auto"/>
+        <w:tblLook w:val="04A0" w:firstRow="1" w:lastRow="0" w:firstColumn="1" w:lastColumn="0" w:noHBand="0" w:noVBand="1"/>
+      </w:tblPr>
+      <w:tblGrid>
+        <w:gridCol w:w="1870"/>
+        <w:gridCol w:w="1870"/>
+        <w:gridCol w:w="1870"/>
+        <w:gridCol w:w="1870"/>
+        <w:gridCol w:w="1870"/>
+      </w:tblGrid>
+      <w:tr>
+        <w:tc>
+          <w:tcPr>
+            <w:tcW w:w="1870" w:type="dxa"/>
+          </w:tcPr>
+          <w:p>
+            <w:pPr>
+              <w:pStyle w:val="0Bezny"/>
+            </w:pPr>
+          </w:p>
+        </w:tc>
+        <w:tc>
+          <w:tcPr>
+            <w:tcW w:w="1870" w:type="dxa"/>
+          </w:tcPr>
+          <w:p>
+            <w:pPr>
+              <w:pStyle w:val="0Bezny"/>
+            </w:pPr>
+            <w:r>
+              <w:t>Aria</w:t>
+            </w:r>
+          </w:p>
+        </w:tc>
+        <w:tc>
+          <w:tcPr>
+            <w:tcW w:w="1870" w:type="dxa"/>
+          </w:tcPr>
+          <w:p>
+            <w:pPr>
+              <w:pStyle w:val="0Bezny"/>
+            </w:pPr>
+            <w:r>
+              <w:t>MEMORY</w:t>
+            </w:r>
+          </w:p>
+        </w:tc>
+        <w:tc>
+          <w:tcPr>
+            <w:tcW w:w="1870" w:type="dxa"/>
+          </w:tcPr>
+          <w:p>
+            <w:pPr>
+              <w:pStyle w:val="0Bezny"/>
+            </w:pPr>
+            <w:r>
+              <w:t>XtraDB</w:t>
+            </w:r>
+          </w:p>
+        </w:tc>
+        <w:tc>
+          <w:tcPr>
+            <w:tcW w:w="1870" w:type="dxa"/>
+          </w:tcPr>
+          <w:p>
+            <w:pPr>
+              <w:pStyle w:val="0Bezny"/>
+            </w:pPr>
+            <w:r>
+              <w:t>postgres</w:t>
+            </w:r>
+          </w:p>
+        </w:tc>
+      </w:tr>
+      <w:tr>
+        <w:tc>
+          <w:tcPr>
+            <w:tcW w:w="1870" w:type="dxa"/>
+          </w:tcPr>
+          <w:p>
+            <w:r>
+              <w:t>průměr</w:t>
+            </w:r>
+          </w:p>
+        </w:tc>
+        <w:tc>
+          <w:tcPr>
+            <w:tcW w:w="1870" w:type="dxa"/>
+          </w:tcPr>
+          <w:p>
+            <w:r>
+              <w:t>17,79589216</w:t>
+            </w:r>
+          </w:p>
+        </w:tc>
+        <w:tc>
+          <w:tcPr>
+            <w:tcW w:w="1870" w:type="dxa"/>
+          </w:tcPr>
+          <w:p>
+            <w:r>
+              <w:t>7,443514324</w:t>
+            </w:r>
+          </w:p>
+        </w:tc>
+        <w:tc>
+          <w:tcPr>
+            <w:tcW w:w="1870" w:type="dxa"/>
+          </w:tcPr>
+          <w:p>
+            <w:r>
+              <w:t>207,7151814</w:t>
+            </w:r>
+          </w:p>
+        </w:tc>
+        <w:tc>
+          <w:tcPr>
+            <w:tcW w:w="1870" w:type="dxa"/>
+          </w:tcPr>
+          <w:p>
+            <w:r>
+              <w:t>21,01543243</w:t>
+            </w:r>
+          </w:p>
+        </w:tc>
+      </w:tr>
+      <w:tr>
+        <w:tc>
+          <w:tcPr>
+            <w:tcW w:w="1870" w:type="dxa"/>
+          </w:tcPr>
+          <w:p>
+            <w:r>
+              <w:t>max</w:t>
+            </w:r>
+          </w:p>
+        </w:tc>
+        <w:tc>
+          <w:tcPr>
+            <w:tcW w:w="1870" w:type="dxa"/>
+          </w:tcPr>
+          <w:p>
+            <w:r>
+              <w:t>36,41251</w:t>
+            </w:r>
+          </w:p>
+        </w:tc>
+        <w:tc>
+          <w:tcPr>
+            <w:tcW w:w="1870" w:type="dxa"/>
+          </w:tcPr>
+          <w:p>
+            <w:r>
+              <w:t>8,6562</w:t>
+            </w:r>
+          </w:p>
+        </w:tc>
+        <w:tc>
+          <w:tcPr>
+            <w:tcW w:w="1870" w:type="dxa"/>
+          </w:tcPr>
+          <w:p>
+            <w:r>
+              <w:t>6104,5128</w:t>
+            </w:r>
+          </w:p>
+        </w:tc>
+        <w:tc>
+          <w:tcPr>
+            <w:tcW w:w="1870" w:type="dxa"/>
+          </w:tcPr>
+          <w:p>
+            <w:r>
+              <w:t>90,619</w:t>
+            </w:r>
+          </w:p>
+        </w:tc>
+      </w:tr>
+      <w:tr>
+        <w:tc>
+          <w:tcPr>
+            <w:tcW w:w="1870" w:type="dxa"/>
+          </w:tcPr>
+          <w:p>
+            <w:r>
+              <w:t>min</w:t>
+            </w:r>
+          </w:p>
+        </w:tc>
+        <w:tc>
+          <w:tcPr>
+            <w:tcW w:w="1870" w:type="dxa"/>
+          </w:tcPr>
+          <w:p>
+            <w:r>
+              <w:t>16,39174</w:t>
+            </w:r>
+          </w:p>
+        </w:tc>
+        <w:tc>
+          <w:tcPr>
+            <w:tcW w:w="1870" w:type="dxa"/>
+          </w:tcPr>
+          <w:p>
+            <w:r>
+              <w:t>6,6486</w:t>
+            </w:r>
+          </w:p>
+        </w:tc>
+        <w:tc>
+          <w:tcPr>
+            <w:tcW w:w="1870" w:type="dxa"/>
+          </w:tcPr>
+          <w:p>
+            <w:r>
+              <w:t>21,21476</w:t>
+            </w:r>
+          </w:p>
+        </w:tc>
+        <w:tc>
+          <w:tcPr>
+            <w:tcW w:w="1870" w:type="dxa"/>
+          </w:tcPr>
+          <w:p>
+            <w:r>
+              <w:t>16,264</w:t>
+            </w:r>
+          </w:p>
+        </w:tc>
+      </w:tr>
+      <w:tr>
+        <w:tc>
+          <w:tcPr>
+            <w:tcW w:w="1870" w:type="dxa"/>
+          </w:tcPr>
+          <w:p>
+            <w:r>
+              <w:t>medián</w:t>
+            </w:r>
+          </w:p>
+        </w:tc>
+        <w:tc>
+          <w:tcPr>
+            <w:tcW w:w="1870" w:type="dxa"/>
+          </w:tcPr>
+          <w:p>
+            <w:r>
+              <w:t>17,17638</w:t>
+            </w:r>
+          </w:p>
+        </w:tc>
+        <w:tc>
+          <w:tcPr>
+            <w:tcW w:w="1870" w:type="dxa"/>
+          </w:tcPr>
+          <w:p>
+            <w:r>
+              <w:t>7,075</w:t>
+            </w:r>
+          </w:p>
+        </w:tc>
+        <w:tc>
+          <w:tcPr>
+            <w:tcW w:w="1870" w:type="dxa"/>
+          </w:tcPr>
+          <w:p>
+            <w:r>
+              <w:t>33,34028</w:t>
+            </w:r>
+          </w:p>
+        </w:tc>
+        <w:tc>
+          <w:tcPr>
+            <w:tcW w:w="1870" w:type="dxa"/>
+          </w:tcPr>
+          <w:p>
+            <w:r>
+              <w:t>17,349</w:t>
+            </w:r>
+          </w:p>
+        </w:tc>
+      </w:tr>
+      <w:tr>
+        <w:tc>
+          <w:tcPr>
+            <w:tcW w:w="1870" w:type="dxa"/>
+          </w:tcPr>
+          <w:p>
+            <w:r>
+              <w:t>Pořadí dle průměru</w:t>
+            </w:r>
+          </w:p>
+        </w:tc>
+        <w:tc>
+          <w:tcPr>
+            <w:tcW w:w="1870" w:type="dxa"/>
+          </w:tcPr>
+          <w:p>
+            <w:r>
+              <w:t>2</w:t>
+            </w:r>
+          </w:p>
+        </w:tc>
+        <w:tc>
+          <w:tcPr>
+            <w:tcW w:w="1870" w:type="dxa"/>
+          </w:tcPr>
+          <w:p>
+            <w:r>
+              <w:t>1</w:t>
+            </w:r>
+          </w:p>
+        </w:tc>
+        <w:tc>
+          <w:tcPr>
+            <w:tcW w:w="1870" w:type="dxa"/>
+          </w:tcPr>
+          <w:p>
+            <w:r>
+              <w:t>4</w:t>
+            </w:r>
+          </w:p>
+        </w:tc>
+        <w:tc>
+          <w:tcPr>
+            <w:tcW w:w="1870" w:type="dxa"/>
+          </w:tcPr>
+          <w:p>
+            <w:r>
+              <w:t>3</w:t>
+            </w:r>
+          </w:p>
+        </w:tc>
+      </w:tr>
+    </w:tbl>
+    <w:p>
+      <w:pPr>
+        <w:pStyle w:val="0Bezny"/>
+      </w:pPr>
+      <w:r>
+        <w:t>okomentovat</w:t>
+      </w:r>
+      <w:bookmarkStart w:id="19" w:name="_GoBack"/>
+      <w:bookmarkEnd w:id="19"/>
     </w:p>
     <w:p>
       <w:pPr>
@@ -17341,7 +21345,7 @@
         <w:szCs w:val="18"/>
         <w:lang w:val="cs-CZ"/>
       </w:rPr>
-      <w:t>43</w:t>
+      <w:t>47</w:t>
     </w:r>
     <w:r>
       <w:rPr>
@@ -17396,7 +21400,7 @@
         <w:szCs w:val="18"/>
         <w:lang w:val="cs-CZ"/>
       </w:rPr>
-      <w:t>43</w:t>
+      <w:t>47</w:t>
     </w:r>
     <w:r>
       <w:rPr>
@@ -20716,6 +24720,95 @@
     </w:lvl>
   </w:abstractNum>
   <w:abstractNum w:abstractNumId="35">
+    <w:nsid w:val="703B5EFA"/>
+    <w:multiLevelType w:val="hybridMultilevel"/>
+    <w:tmpl w:val="DB921348"/>
+    <w:lvl w:ilvl="0" w:tplc="0405000F">
+      <w:start w:val="1"/>
+      <w:numFmt w:val="decimal"/>
+      <w:lvlText w:val="%1."/>
+      <w:lvlJc w:val="left"/>
+      <w:pPr>
+        <w:ind w:left="720" w:hanging="360"/>
+      </w:pPr>
+      <w:rPr>
+        <w:rFonts w:hint="default"/>
+      </w:rPr>
+    </w:lvl>
+    <w:lvl w:ilvl="1" w:tplc="04050019" w:tentative="1">
+      <w:start w:val="1"/>
+      <w:numFmt w:val="lowerLetter"/>
+      <w:lvlText w:val="%2."/>
+      <w:lvlJc w:val="left"/>
+      <w:pPr>
+        <w:ind w:left="1440" w:hanging="360"/>
+      </w:pPr>
+    </w:lvl>
+    <w:lvl w:ilvl="2" w:tplc="0405001B" w:tentative="1">
+      <w:start w:val="1"/>
+      <w:numFmt w:val="lowerRoman"/>
+      <w:lvlText w:val="%3."/>
+      <w:lvlJc w:val="right"/>
+      <w:pPr>
+        <w:ind w:left="2160" w:hanging="180"/>
+      </w:pPr>
+    </w:lvl>
+    <w:lvl w:ilvl="3" w:tplc="0405000F" w:tentative="1">
+      <w:start w:val="1"/>
+      <w:numFmt w:val="decimal"/>
+      <w:lvlText w:val="%4."/>
+      <w:lvlJc w:val="left"/>
+      <w:pPr>
+        <w:ind w:left="2880" w:hanging="360"/>
+      </w:pPr>
+    </w:lvl>
+    <w:lvl w:ilvl="4" w:tplc="04050019" w:tentative="1">
+      <w:start w:val="1"/>
+      <w:numFmt w:val="lowerLetter"/>
+      <w:lvlText w:val="%5."/>
+      <w:lvlJc w:val="left"/>
+      <w:pPr>
+        <w:ind w:left="3600" w:hanging="360"/>
+      </w:pPr>
+    </w:lvl>
+    <w:lvl w:ilvl="5" w:tplc="0405001B" w:tentative="1">
+      <w:start w:val="1"/>
+      <w:numFmt w:val="lowerRoman"/>
+      <w:lvlText w:val="%6."/>
+      <w:lvlJc w:val="right"/>
+      <w:pPr>
+        <w:ind w:left="4320" w:hanging="180"/>
+      </w:pPr>
+    </w:lvl>
+    <w:lvl w:ilvl="6" w:tplc="0405000F" w:tentative="1">
+      <w:start w:val="1"/>
+      <w:numFmt w:val="decimal"/>
+      <w:lvlText w:val="%7."/>
+      <w:lvlJc w:val="left"/>
+      <w:pPr>
+        <w:ind w:left="5040" w:hanging="360"/>
+      </w:pPr>
+    </w:lvl>
+    <w:lvl w:ilvl="7" w:tplc="04050019" w:tentative="1">
+      <w:start w:val="1"/>
+      <w:numFmt w:val="lowerLetter"/>
+      <w:lvlText w:val="%8."/>
+      <w:lvlJc w:val="left"/>
+      <w:pPr>
+        <w:ind w:left="5760" w:hanging="360"/>
+      </w:pPr>
+    </w:lvl>
+    <w:lvl w:ilvl="8" w:tplc="0405001B" w:tentative="1">
+      <w:start w:val="1"/>
+      <w:numFmt w:val="lowerRoman"/>
+      <w:lvlText w:val="%9."/>
+      <w:lvlJc w:val="right"/>
+      <w:pPr>
+        <w:ind w:left="6480" w:hanging="180"/>
+      </w:pPr>
+    </w:lvl>
+  </w:abstractNum>
+  <w:abstractNum w:abstractNumId="36">
     <w:nsid w:val="786C1F5E"/>
     <w:multiLevelType w:val="multilevel"/>
     <w:tmpl w:val="BDFE326A"/>
@@ -20947,7 +25040,7 @@
     <w:abstractNumId w:val="19"/>
   </w:num>
   <w:num w:numId="29">
-    <w:abstractNumId w:val="35"/>
+    <w:abstractNumId w:val="36"/>
   </w:num>
   <w:num w:numId="30">
     <w:abstractNumId w:val="15"/>
@@ -20969,6 +25062,9 @@
   </w:num>
   <w:num w:numId="36">
     <w:abstractNumId w:val="31"/>
+  </w:num>
+  <w:num w:numId="37">
+    <w:abstractNumId w:val="35"/>
   </w:num>
 </w:numbering>
 </file>
@@ -21360,7 +25456,7 @@
   <w:style w:type="paragraph" w:default="1" w:styleId="Normal">
     <w:name w:val="Normal"/>
     <w:qFormat/>
-    <w:rsid w:val="003A0ADA"/>
+    <w:rsid w:val="00BD483E"/>
     <w:pPr>
       <w:spacing w:after="200" w:line="276" w:lineRule="auto"/>
     </w:pPr>
@@ -22948,7 +27044,7 @@
     <b:MonthAccessed>4</b:MonthAccessed>
     <b:DayAccessed>3</b:DayAccessed>
     <b:URL>https://sqlite.org/different.html</b:URL>
-    <b:RefOrder>13</b:RefOrder>
+    <b:RefOrder>14</b:RefOrder>
   </b:Source>
   <b:Source>
     <b:Tag>SQLBase</b:Tag>
@@ -22979,11 +27075,33 @@
     <b:URL>http://dev.mysql.com/doc/refman/5.7/en/query-cache-operation.html</b:URL>
     <b:RefOrder>12</b:RefOrder>
   </b:Source>
+  <b:Source>
+    <b:Tag>Dou06</b:Tag>
+    <b:SourceType>Book</b:SourceType>
+    <b:Guid>{1AD8203A-BEBA-432A-A4FF-55ACB6703978}</b:Guid>
+    <b:Author>
+      <b:Author>
+        <b:NameList>
+          <b:Person>
+            <b:Last>Douglas</b:Last>
+            <b:First>Korry</b:First>
+            <b:Middle>and Susan</b:Middle>
+          </b:Person>
+        </b:NameList>
+      </b:Author>
+    </b:Author>
+    <b:Title>PostgreSQL</b:Title>
+    <b:Year>2006</b:Year>
+    <b:StandardNumber>0-672-32756-2</b:StandardNumber>
+    <b:City>Seatle</b:City>
+    <b:Publisher>Sams Publishing</b:Publisher>
+    <b:RefOrder>13</b:RefOrder>
+  </b:Source>
 </b:Sources>
 </file>
 
 <file path=customXml/itemProps1.xml><?xml version="1.0" encoding="utf-8"?>
-<ds:datastoreItem xmlns:ds="http://schemas.openxmlformats.org/officeDocument/2006/customXml" ds:itemID="{B0C43EED-3875-448B-A25F-E51A5FD8C001}">
+<ds:datastoreItem xmlns:ds="http://schemas.openxmlformats.org/officeDocument/2006/customXml" ds:itemID="{44A44E0A-77AB-423F-97E4-6EEA6263CC52}">
   <ds:schemaRefs>
     <ds:schemaRef ds:uri="http://schemas.openxmlformats.org/officeDocument/2006/bibliography"/>
   </ds:schemaRefs>

</xml_diff>